<commit_message>
minor fixes (track changes enabled)
</commit_message>
<xml_diff>
--- a/Web Development Report.docx
+++ b/Web Development Report.docx
@@ -1,6 +1,6 @@
 
 <file path=word/document.xml><?xml version="1.0" encoding="utf-8"?>
-<w:document xmlns:wpc="http://schemas.microsoft.com/office/word/2010/wordprocessingCanvas" xmlns:cx="http://schemas.microsoft.com/office/drawing/2014/chartex" xmlns:cx1="http://schemas.microsoft.com/office/drawing/2015/9/8/chartex" xmlns:cx2="http://schemas.microsoft.com/office/drawing/2015/10/21/chartex" xmlns:cx3="http://schemas.microsoft.com/office/drawing/2016/5/9/chartex" xmlns:cx4="http://schemas.microsoft.com/office/drawing/2016/5/10/chartex" xmlns:cx5="http://schemas.microsoft.com/office/drawing/2016/5/11/chartex" xmlns:cx6="http://schemas.microsoft.com/office/drawing/2016/5/12/chartex" xmlns:cx7="http://schemas.microsoft.com/office/drawing/2016/5/13/chartex" xmlns:cx8="http://schemas.microsoft.com/office/drawing/2016/5/14/chartex" xmlns:mc="http://schemas.openxmlformats.org/markup-compatibility/2006" xmlns:aink="http://schemas.microsoft.com/office/drawing/2016/ink" xmlns:am3d="http://schemas.microsoft.com/office/drawing/2017/model3d" xmlns:o="urn:schemas-microsoft-com:office:office" xmlns:r="http://schemas.openxmlformats.org/officeDocument/2006/relationships" xmlns:m="http://schemas.openxmlformats.org/officeDocument/2006/math" xmlns:v="urn:schemas-microsoft-com:vml" xmlns:wp14="http://schemas.microsoft.com/office/word/2010/wordprocessingDrawing" xmlns:wp="http://schemas.openxmlformats.org/drawingml/2006/wordprocessingDrawing" xmlns:w10="urn:schemas-microsoft-com:office:word" xmlns:w="http://schemas.openxmlformats.org/wordprocessingml/2006/main" xmlns:w14="http://schemas.microsoft.com/office/word/2010/wordml" xmlns:w15="http://schemas.microsoft.com/office/word/2012/wordml" xmlns:w16cex="http://schemas.microsoft.com/office/word/2018/wordml/cex" xmlns:w16cid="http://schemas.microsoft.com/office/word/2016/wordml/cid" xmlns:w16="http://schemas.microsoft.com/office/word/2018/wordml" xmlns:w16se="http://schemas.microsoft.com/office/word/2015/wordml/symex" xmlns:wpg="http://schemas.microsoft.com/office/word/2010/wordprocessingGroup" xmlns:wpi="http://schemas.microsoft.com/office/word/2010/wordprocessingInk" xmlns:wne="http://schemas.microsoft.com/office/word/2006/wordml" xmlns:wps="http://schemas.microsoft.com/office/word/2010/wordprocessingShape" mc:Ignorable="w14 w15 w16se w16cid w16 w16cex wp14">
+<w:document xmlns:wpc="http://schemas.microsoft.com/office/word/2010/wordprocessingCanvas" xmlns:cx="http://schemas.microsoft.com/office/drawing/2014/chartex" xmlns:cx1="http://schemas.microsoft.com/office/drawing/2015/9/8/chartex" xmlns:cx2="http://schemas.microsoft.com/office/drawing/2015/10/21/chartex" xmlns:cx3="http://schemas.microsoft.com/office/drawing/2016/5/9/chartex" xmlns:cx4="http://schemas.microsoft.com/office/drawing/2016/5/10/chartex" xmlns:cx5="http://schemas.microsoft.com/office/drawing/2016/5/11/chartex" xmlns:cx6="http://schemas.microsoft.com/office/drawing/2016/5/12/chartex" xmlns:cx7="http://schemas.microsoft.com/office/drawing/2016/5/13/chartex" xmlns:cx8="http://schemas.microsoft.com/office/drawing/2016/5/14/chartex" xmlns:mc="http://schemas.openxmlformats.org/markup-compatibility/2006" xmlns:aink="http://schemas.microsoft.com/office/drawing/2016/ink" xmlns:am3d="http://schemas.microsoft.com/office/drawing/2017/model3d" xmlns:o="urn:schemas-microsoft-com:office:office" xmlns:r="http://schemas.openxmlformats.org/officeDocument/2006/relationships" xmlns:m="http://schemas.openxmlformats.org/officeDocument/2006/math" xmlns:v="urn:schemas-microsoft-com:vml" xmlns:wp14="http://schemas.microsoft.com/office/word/2010/wordprocessingDrawing" xmlns:wp="http://schemas.openxmlformats.org/drawingml/2006/wordprocessingDrawing" xmlns:w10="urn:schemas-microsoft-com:office:word" xmlns:w="http://schemas.openxmlformats.org/wordprocessingml/2006/main" xmlns:w14="http://schemas.microsoft.com/office/word/2010/wordml" xmlns:w15="http://schemas.microsoft.com/office/word/2012/wordml" xmlns:w16cid="http://schemas.microsoft.com/office/word/2016/wordml/cid" xmlns:w16se="http://schemas.microsoft.com/office/word/2015/wordml/symex" xmlns:wpg="http://schemas.microsoft.com/office/word/2010/wordprocessingGroup" xmlns:wpi="http://schemas.microsoft.com/office/word/2010/wordprocessingInk" xmlns:wne="http://schemas.microsoft.com/office/word/2006/wordml" xmlns:wps="http://schemas.microsoft.com/office/word/2010/wordprocessingShape" mc:Ignorable="w14 w15 w16se w16cid wp14">
   <w:body>
     <w:p>
       <w:pPr>
@@ -361,6 +361,8 @@
       <w:sdtPr>
         <w:rPr>
           <w:rFonts w:ascii="Times New Roman" w:hAnsi="Times New Roman"/>
+          <w:b w:val="0"/>
+          <w:bCs w:val="0"/>
           <w:sz w:val="26"/>
           <w:szCs w:val="22"/>
         </w:rPr>
@@ -372,8 +374,6 @@
       </w:sdtPr>
       <w:sdtEndPr>
         <w:rPr>
-          <w:b w:val="0"/>
-          <w:bCs w:val="0"/>
           <w:noProof/>
         </w:rPr>
       </w:sdtEndPr>
@@ -2054,7 +2054,20 @@
         <w:t>Ngày nay, ứng dụng công nghệ thông tin được xem là một trong những yếu tố mang tính quyết định trong hoạt động của các tổ chức, công ty cũng như cá nhân mỗi người chúng ta, nó đóng vai trò hết sức quan trọng trong việc tạo ra những đột phá mạnh mẽ cho đời sống. Song song với sự phát triển vượt bật của nền công nghệ thông tin, hệ thống mạng internet là một trong những sản phẩm có giá trị hết sức lớn lao và ngày càng trở nên một công cụ không thể thiếu, là nền tảng chính cho sự truyền tải, trao đổi thông tin trên toàn cầu</w:t>
       </w:r>
       <w:r>
-        <w:t xml:space="preserve">. Giờ đây, moị việc liên quán đến thông tin trở nên thật dễ dàng cho người sử dụng, chỉ cần một chiếc máy tính hoặc điện thoại có kết nối internet và gần như mọi dữ liệu, tin tức bạn truy tìm trên toàn thế giới sẽ hiện ra, hình ảnh, thông tin hay thậm chí là âm thanh nếu bạn cần,... Chính điều này, đã thúc đẩy sự phát triền thương mại điện tử. Trong mọi hoạt động kinh doanh, buôn bán, thương mại điện tử đã khẳng định được vai trò của minh thông qua việc quảng bá và giới thiệu đến khách hang các sản phẩm mới. Thế nên việc xây dựng một Website cho cửa hàng để giới thiệu tất cả sản phẩm của mình đến người tiêu dùng là hoàn toàn thiết yếu. </w:t>
+        <w:t>. Giờ đây, m</w:t>
+      </w:r>
+      <w:ins w:id="6" w:author="Duong Tien" w:date="2020-07-27T23:03:00Z">
+        <w:r>
+          <w:t>ọi</w:t>
+        </w:r>
+      </w:ins>
+      <w:del w:id="7" w:author="Duong Tien" w:date="2020-07-27T23:03:00Z">
+        <w:r>
+          <w:delText>oị</w:delText>
+        </w:r>
+      </w:del>
+      <w:r>
+        <w:t xml:space="preserve"> việc liên quán đến thông tin trở nên thật dễ dàng cho người sử dụng, chỉ cần một chiếc máy tính hoặc điện thoại có kết nối internet và gần như mọi dữ liệu, tin tức bạn truy tìm trên toàn thế giới sẽ hiện ra, hình ảnh, thông tin hay thậm chí là âm thanh nếu bạn cần,... Chính điều này, đã thúc đẩy sự phát triền thương mại điện tử. Trong mọi hoạt động kinh doanh, buôn bán, thương mại điện tử đã khẳng định được vai trò của minh thông qua việc quảng bá và giới thiệu đến khách hang các sản phẩm mới. Thế nên việc xây dựng một Website cho cửa hàng để giới thiệu tất cả sản phẩm của mình đến người tiêu dùng là hoàn toàn thiết yếu. </w:t>
       </w:r>
     </w:p>
     <w:p>
@@ -2093,7 +2106,7 @@
       <w:pPr>
         <w:pStyle w:val="Heading1"/>
       </w:pPr>
-      <w:bookmarkStart w:id="6" w:name="_Toc46673385"/>
+      <w:bookmarkStart w:id="8" w:name="_Toc46673385"/>
       <w:r>
         <w:lastRenderedPageBreak/>
         <w:t>Phân tích Hệ thống Website</w:t>
@@ -2101,20 +2114,20 @@
       <w:r>
         <w:t>.</w:t>
       </w:r>
-      <w:bookmarkEnd w:id="6"/>
+      <w:bookmarkEnd w:id="8"/>
     </w:p>
     <w:p>
       <w:pPr>
         <w:pStyle w:val="Heading2"/>
       </w:pPr>
-      <w:bookmarkStart w:id="7" w:name="_Toc46673386"/>
+      <w:bookmarkStart w:id="9" w:name="_Toc46673386"/>
       <w:r>
         <w:t>Tên Website</w:t>
       </w:r>
       <w:r>
         <w:t>.</w:t>
       </w:r>
-      <w:bookmarkEnd w:id="7"/>
+      <w:bookmarkEnd w:id="9"/>
     </w:p>
     <w:p>
       <w:r>
@@ -2152,14 +2165,14 @@
       <w:pPr>
         <w:pStyle w:val="Heading2"/>
       </w:pPr>
-      <w:bookmarkStart w:id="8" w:name="_Toc46673387"/>
+      <w:bookmarkStart w:id="10" w:name="_Toc46673387"/>
       <w:r>
         <w:t>Chức năng</w:t>
       </w:r>
       <w:r>
         <w:t>.</w:t>
       </w:r>
-      <w:bookmarkEnd w:id="8"/>
+      <w:bookmarkEnd w:id="10"/>
     </w:p>
     <w:p>
       <w:r>
@@ -2175,7 +2188,15 @@
         </w:numPr>
       </w:pPr>
       <w:r>
-        <w:t>Cho phép thêm, xoá , sửa các mặt hàng</w:t>
+        <w:t xml:space="preserve">Cho phép thêm, </w:t>
+      </w:r>
+      <w:proofErr w:type="gramStart"/>
+      <w:r>
+        <w:t>xoá ,</w:t>
+      </w:r>
+      <w:proofErr w:type="gramEnd"/>
+      <w:r>
+        <w:t xml:space="preserve"> sửa các mặt hàng</w:t>
       </w:r>
       <w:r>
         <w:t xml:space="preserve"> vào Database.</w:t>
@@ -2266,31 +2287,60 @@
       <w:pPr>
         <w:pStyle w:val="Heading2"/>
       </w:pPr>
-      <w:bookmarkStart w:id="9" w:name="_Toc46673388"/>
+      <w:bookmarkStart w:id="11" w:name="_Toc46673388"/>
       <w:r>
         <w:t>Đối tượng sử dụng.</w:t>
       </w:r>
-      <w:bookmarkEnd w:id="9"/>
+      <w:bookmarkEnd w:id="11"/>
     </w:p>
     <w:p>
       <w:pPr>
         <w:pStyle w:val="Heading3"/>
       </w:pPr>
-      <w:bookmarkStart w:id="10" w:name="_Toc46673389"/>
+      <w:bookmarkStart w:id="12" w:name="_Toc46673389"/>
       <w:r>
         <w:t>Dành cho k</w:t>
       </w:r>
       <w:r>
         <w:t>hách hàng:</w:t>
       </w:r>
-      <w:bookmarkEnd w:id="10"/>
-    </w:p>
-    <w:p>
-      <w:r>
-        <w:t>Khách hàng là những người có nhu cầu mua sắm hang hoá, họ sẽ tìm kiếm các mặt hàng từ website và có thể xem trước hoặc đặt mua các sản phẩm này. Vì thế phải có các chức năng sau:</w:t>
-      </w:r>
-    </w:p>
-    <w:p>
+      <w:bookmarkEnd w:id="12"/>
+    </w:p>
+    <w:p>
+      <w:r>
+        <w:t xml:space="preserve">Khách hàng là những người có nhu cầu mua sắm </w:t>
+      </w:r>
+      <w:del w:id="13" w:author="Duong Tien" w:date="2020-07-27T23:04:00Z">
+        <w:r>
+          <w:delText xml:space="preserve">hang </w:delText>
+        </w:r>
+      </w:del>
+      <w:ins w:id="14" w:author="Duong Tien" w:date="2020-07-27T23:04:00Z">
+        <w:r>
+          <w:t>h</w:t>
+        </w:r>
+        <w:r>
+          <w:t>à</w:t>
+        </w:r>
+        <w:r>
+          <w:t xml:space="preserve">ng </w:t>
+        </w:r>
+      </w:ins>
+      <w:r>
+        <w:t>hoá, họ sẽ tìm kiếm các mặt hàng từ website và có thể xem trước hoặc đặt mua các sản phẩm này. Vì thế phải có các chức năng sau:</w:t>
+      </w:r>
+    </w:p>
+    <w:p>
+      <w:pPr>
+        <w:pStyle w:val="ListParagraph"/>
+        <w:numPr>
+          <w:ilvl w:val="0"/>
+          <w:numId w:val="29"/>
+        </w:numPr>
+        <w:pPrChange w:id="15" w:author="Duong Tien" w:date="2020-07-27T23:04:00Z">
+          <w:pPr/>
+        </w:pPrChange>
+      </w:pPr>
       <w:r>
         <w:t>Hiển thị danh sách các mặt hàng xem, lựa chọn và mua</w:t>
       </w:r>
@@ -2299,6 +2349,16 @@
       </w:r>
     </w:p>
     <w:p>
+      <w:pPr>
+        <w:pStyle w:val="ListParagraph"/>
+        <w:numPr>
+          <w:ilvl w:val="0"/>
+          <w:numId w:val="29"/>
+        </w:numPr>
+        <w:pPrChange w:id="16" w:author="Duong Tien" w:date="2020-07-27T23:04:00Z">
+          <w:pPr/>
+        </w:pPrChange>
+      </w:pPr>
       <w:r>
         <w:t>Sau khi chọn có thể xem thông tin đơn hàng</w:t>
       </w:r>
@@ -2310,12 +2370,12 @@
       <w:pPr>
         <w:pStyle w:val="Heading3"/>
       </w:pPr>
-      <w:bookmarkStart w:id="11" w:name="_Toc46673390"/>
+      <w:bookmarkStart w:id="17" w:name="_Toc46673390"/>
       <w:r>
         <w:lastRenderedPageBreak/>
         <w:t>Dành cho người quản trị:</w:t>
       </w:r>
-      <w:bookmarkEnd w:id="11"/>
+      <w:bookmarkEnd w:id="17"/>
     </w:p>
     <w:p>
       <w:r>
@@ -2337,31 +2397,39 @@
       <w:pPr>
         <w:pStyle w:val="Heading2"/>
       </w:pPr>
-      <w:bookmarkStart w:id="12" w:name="_Toc46673391"/>
+      <w:bookmarkStart w:id="18" w:name="_Toc46673391"/>
       <w:r>
         <w:t>Mô hình, kỹ thuật, các phần mềm và hosting được sử dụng để thực hiện Website.</w:t>
       </w:r>
-      <w:bookmarkEnd w:id="12"/>
+      <w:bookmarkEnd w:id="18"/>
     </w:p>
     <w:p>
       <w:pPr>
         <w:pStyle w:val="Heading3"/>
       </w:pPr>
-      <w:bookmarkStart w:id="13" w:name="_Toc46673392"/>
+      <w:bookmarkStart w:id="19" w:name="_Toc46673392"/>
       <w:r>
         <w:t>Mô hình</w:t>
       </w:r>
       <w:r>
         <w:t>, kỹ thuật:</w:t>
       </w:r>
-      <w:bookmarkEnd w:id="13"/>
+      <w:bookmarkEnd w:id="19"/>
     </w:p>
     <w:p>
       <w:r>
         <w:t xml:space="preserve">Source code </w:t>
       </w:r>
       <w:r>
-        <w:t>Website được quản lí dễ dàng dưới mô hình MVC(Models, Views, Controllers)</w:t>
+        <w:t xml:space="preserve">Website được quản lí dễ dàng dưới mô hình </w:t>
+      </w:r>
+      <w:proofErr w:type="gramStart"/>
+      <w:r>
+        <w:t>MVC(</w:t>
+      </w:r>
+      <w:proofErr w:type="gramEnd"/>
+      <w:r>
+        <w:t>Models, Views, Controllers)</w:t>
       </w:r>
       <w:r>
         <w:t xml:space="preserve"> trong đó: </w:t>
@@ -2394,7 +2462,15 @@
         <w:t>Views:</w:t>
       </w:r>
       <w:r>
-        <w:t xml:space="preserve"> Chứa các trang hiển thị giao diện cho người tiêu dùng (HTML,CSS).</w:t>
+        <w:t xml:space="preserve"> Chứa các trang hiển thị giao diện cho người tiêu dùng (</w:t>
+      </w:r>
+      <w:proofErr w:type="gramStart"/>
+      <w:r>
+        <w:t>HTML,CSS</w:t>
+      </w:r>
+      <w:proofErr w:type="gramEnd"/>
+      <w:r>
+        <w:t>).</w:t>
       </w:r>
     </w:p>
     <w:p>
@@ -2409,7 +2485,15 @@
         <w:t>Controllers</w:t>
       </w:r>
       <w:r>
-        <w:t>: Chứa những màn hình chính(Webpage) của website.</w:t>
+        <w:t xml:space="preserve">: Chứa những màn hình </w:t>
+      </w:r>
+      <w:proofErr w:type="gramStart"/>
+      <w:r>
+        <w:t>chính(</w:t>
+      </w:r>
+      <w:proofErr w:type="gramEnd"/>
+      <w:r>
+        <w:t>Webpage) của website.</w:t>
       </w:r>
     </w:p>
     <w:p/>
@@ -2417,7 +2501,7 @@
       <w:pPr>
         <w:pStyle w:val="Heading3"/>
       </w:pPr>
-      <w:bookmarkStart w:id="14" w:name="_Toc46673393"/>
+      <w:bookmarkStart w:id="20" w:name="_Toc46673393"/>
       <w:r>
         <w:t>Các phần mề</w:t>
       </w:r>
@@ -2433,7 +2517,7 @@
       <w:r>
         <w:t xml:space="preserve"> công cụ hỗ trợ:</w:t>
       </w:r>
-      <w:bookmarkEnd w:id="14"/>
+      <w:bookmarkEnd w:id="20"/>
     </w:p>
     <w:p>
       <w:pPr>
@@ -2446,10 +2530,18 @@
         <w:jc w:val="left"/>
       </w:pPr>
       <w:r>
-        <w:t>Visual Studio</w:t>
-      </w:r>
-      <w:r>
-        <w:t>,Visual Studio Code</w:t>
+        <w:t xml:space="preserve">Visual </w:t>
+      </w:r>
+      <w:proofErr w:type="gramStart"/>
+      <w:r>
+        <w:t>Studio</w:t>
+      </w:r>
+      <w:r>
+        <w:t>,Visual</w:t>
+      </w:r>
+      <w:proofErr w:type="gramEnd"/>
+      <w:r>
+        <w:t xml:space="preserve"> Studio Code</w:t>
       </w:r>
     </w:p>
     <w:p>
@@ -2490,11 +2582,11 @@
       <w:pPr>
         <w:pStyle w:val="Heading3"/>
       </w:pPr>
-      <w:bookmarkStart w:id="15" w:name="_Toc46673394"/>
+      <w:bookmarkStart w:id="21" w:name="_Toc46673394"/>
       <w:r>
         <w:t>Hosting:</w:t>
       </w:r>
-      <w:bookmarkEnd w:id="15"/>
+      <w:bookmarkEnd w:id="21"/>
     </w:p>
     <w:p>
       <w:pPr>
@@ -2524,14 +2616,14 @@
       <w:pPr>
         <w:pStyle w:val="Heading1"/>
       </w:pPr>
-      <w:bookmarkStart w:id="16" w:name="_Toc46673395"/>
+      <w:bookmarkStart w:id="22" w:name="_Toc46673395"/>
       <w:r>
         <w:t>Hướng dẫn sử dụng Website</w:t>
       </w:r>
       <w:r>
         <w:t>.</w:t>
       </w:r>
-      <w:bookmarkEnd w:id="16"/>
+      <w:bookmarkEnd w:id="22"/>
     </w:p>
     <w:p>
       <w:pPr>
@@ -2540,7 +2632,7 @@
           <w:lang w:val="en-AU"/>
         </w:rPr>
       </w:pPr>
-      <w:bookmarkStart w:id="17" w:name="_Toc46673396"/>
+      <w:bookmarkStart w:id="23" w:name="_Toc46673396"/>
       <w:r>
         <w:rPr>
           <w:noProof/>
@@ -2610,7 +2702,7 @@
         </w:rPr>
         <w:t>Về giao diện người dùng:</w:t>
       </w:r>
-      <w:bookmarkEnd w:id="17"/>
+      <w:bookmarkEnd w:id="23"/>
     </w:p>
     <w:p>
       <w:pPr>
@@ -2785,10 +2877,15 @@
     <w:p>
       <w:pPr>
         <w:spacing w:line="264" w:lineRule="auto"/>
-        <w:jc w:val="left"/>
         <w:rPr>
           <w:lang w:val="vi-VN"/>
         </w:rPr>
+        <w:pPrChange w:id="24" w:author="Duong Tien" w:date="2020-07-27T23:08:00Z">
+          <w:pPr>
+            <w:spacing w:line="264" w:lineRule="auto"/>
+            <w:jc w:val="left"/>
+          </w:pPr>
+        </w:pPrChange>
       </w:pPr>
       <w:r>
         <w:rPr>
@@ -3112,10 +3209,18 @@
         <w:t xml:space="preserve">mình muốn, chỉ cần nhập vào tên sản phẩm. Ví dụ hãy nhập giày </w:t>
       </w:r>
       <w:r>
-        <w:t>Puma RS-X</w:t>
-      </w:r>
-      <w:r>
-        <w:t xml:space="preserve">(như hình), </w:t>
+        <w:t>Puma RS-</w:t>
+      </w:r>
+      <w:proofErr w:type="gramStart"/>
+      <w:r>
+        <w:t>X</w:t>
+      </w:r>
+      <w:r>
+        <w:t>(</w:t>
+      </w:r>
+      <w:proofErr w:type="gramEnd"/>
+      <w:r>
+        <w:t xml:space="preserve">như hình), </w:t>
       </w:r>
       <w:r>
         <w:t>trang sản phẩm sẽ hiển thị ra đúng loại giày đó.</w:t>
@@ -3323,14 +3428,33 @@
     <w:p>
       <w:pPr>
         <w:spacing w:line="264" w:lineRule="auto"/>
+        <w:rPr>
+          <w:ins w:id="25" w:author="Duong Tien" w:date="2020-07-27T23:09:00Z"/>
+        </w:rPr>
+        <w:pPrChange w:id="26" w:author="Duong Tien" w:date="2020-07-27T23:09:00Z">
+          <w:pPr>
+            <w:spacing w:line="264" w:lineRule="auto"/>
+            <w:jc w:val="left"/>
+          </w:pPr>
+        </w:pPrChange>
+      </w:pPr>
+      <w:r>
+        <w:t>Tiếp theo để mua sản phẩm, bạn hãy click vào hình ảnh để xem chi tiết sản phẩm trước khi chọn mua.</w:t>
+      </w:r>
+      <w:del w:id="27" w:author="Duong Tien" w:date="2020-07-27T23:09:00Z">
+        <w:r>
+          <w:delText xml:space="preserve"> </w:delText>
+        </w:r>
+        <w:r>
+          <w:br/>
+        </w:r>
+      </w:del>
+    </w:p>
+    <w:p>
+      <w:pPr>
+        <w:spacing w:line="264" w:lineRule="auto"/>
         <w:jc w:val="left"/>
       </w:pPr>
-      <w:r>
-        <w:t xml:space="preserve">Tiếp theo để mua sản phẩm, bạn hãy click vào hình ảnh để xem chi tiết sản phẩm trước khi chọn mua. </w:t>
-      </w:r>
-      <w:r>
-        <w:br/>
-      </w:r>
     </w:p>
     <w:p>
       <w:pPr>
@@ -3492,7 +3616,12 @@
     <w:p>
       <w:pPr>
         <w:spacing w:line="264" w:lineRule="auto"/>
-        <w:jc w:val="left"/>
+        <w:pPrChange w:id="28" w:author="Duong Tien" w:date="2020-07-27T23:09:00Z">
+          <w:pPr>
+            <w:spacing w:line="264" w:lineRule="auto"/>
+            <w:jc w:val="left"/>
+          </w:pPr>
+        </w:pPrChange>
       </w:pPr>
       <w:r>
         <w:t>H</w:t>
@@ -3562,7 +3691,12 @@
     <w:p>
       <w:pPr>
         <w:spacing w:line="264" w:lineRule="auto"/>
-        <w:jc w:val="left"/>
+        <w:pPrChange w:id="29" w:author="Duong Tien" w:date="2020-07-27T23:09:00Z">
+          <w:pPr>
+            <w:spacing w:line="264" w:lineRule="auto"/>
+            <w:jc w:val="left"/>
+          </w:pPr>
+        </w:pPrChange>
       </w:pPr>
       <w:r>
         <w:t>Nếu bạn lỡ thực hiện thao tác trên và không còn ý định mua sản phẩm, nãy click vào icon sọt rác màu đỏ bên phải để xoá khỏi giỏ hàng. Và giỏ hàng sẽ trờ nên trống như trước.</w:t>
@@ -3639,7 +3773,12 @@
     <w:p>
       <w:pPr>
         <w:spacing w:line="264" w:lineRule="auto"/>
-        <w:jc w:val="left"/>
+        <w:pPrChange w:id="30" w:author="Duong Tien" w:date="2020-07-27T23:09:00Z">
+          <w:pPr>
+            <w:spacing w:line="264" w:lineRule="auto"/>
+            <w:jc w:val="left"/>
+          </w:pPr>
+        </w:pPrChange>
       </w:pPr>
       <w:r>
         <w:t xml:space="preserve">Nếu bạn đã chắc rằng muốn mua sản phẩm đó, hãy click vào nút </w:t>
@@ -3746,12 +3885,12 @@
       <w:pPr>
         <w:pStyle w:val="Heading2"/>
       </w:pPr>
-      <w:bookmarkStart w:id="18" w:name="_Toc46673397"/>
+      <w:bookmarkStart w:id="31" w:name="_Toc46673397"/>
       <w:r>
         <w:lastRenderedPageBreak/>
         <w:t>Về Admin:</w:t>
       </w:r>
-      <w:bookmarkEnd w:id="18"/>
+      <w:bookmarkEnd w:id="31"/>
     </w:p>
     <w:p>
       <w:pPr>
@@ -3834,18 +3973,47 @@
         <w:jc w:val="left"/>
       </w:pPr>
       <w:r>
-        <w:t>và sử dụng user:admin ,Password:admin để đăng nhập</w:t>
+        <w:t xml:space="preserve">và sử dụng </w:t>
+      </w:r>
+      <w:proofErr w:type="gramStart"/>
+      <w:r>
+        <w:t>user:admin</w:t>
+      </w:r>
+      <w:proofErr w:type="gramEnd"/>
+      <w:del w:id="32" w:author="Duong Tien" w:date="2020-07-27T23:10:00Z">
+        <w:r>
+          <w:delText xml:space="preserve"> </w:delText>
+        </w:r>
+      </w:del>
+      <w:r>
+        <w:t>,</w:t>
+      </w:r>
+      <w:ins w:id="33" w:author="Duong Tien" w:date="2020-07-27T23:10:00Z">
+        <w:r>
+          <w:t xml:space="preserve"> </w:t>
+        </w:r>
+      </w:ins>
+      <w:r>
+        <w:t>Password:</w:t>
+      </w:r>
+      <w:ins w:id="34" w:author="Duong Tien" w:date="2020-07-27T23:10:00Z">
+        <w:r>
+          <w:t xml:space="preserve"> </w:t>
+        </w:r>
+      </w:ins>
+      <w:r>
+        <w:t>admin để đăng nhập</w:t>
       </w:r>
     </w:p>
     <w:p>
       <w:pPr>
         <w:pStyle w:val="Heading3"/>
       </w:pPr>
-      <w:bookmarkStart w:id="19" w:name="_Toc46673398"/>
+      <w:bookmarkStart w:id="35" w:name="_Toc46673398"/>
       <w:r>
         <w:t>Giao diện</w:t>
       </w:r>
-      <w:bookmarkEnd w:id="19"/>
+      <w:bookmarkEnd w:id="35"/>
     </w:p>
     <w:p>
       <w:pPr>
@@ -4055,7 +4223,7 @@
       <w:pPr>
         <w:pStyle w:val="Heading3"/>
       </w:pPr>
-      <w:bookmarkStart w:id="20" w:name="_Toc46673399"/>
+      <w:bookmarkStart w:id="36" w:name="_Toc46673399"/>
       <w:r>
         <w:t>Tính</w:t>
       </w:r>
@@ -4068,7 +4236,7 @@
       <w:r>
         <w:t>Thêm, Sửa, Xoá</w:t>
       </w:r>
-      <w:bookmarkEnd w:id="20"/>
+      <w:bookmarkEnd w:id="36"/>
     </w:p>
     <w:p>
       <w:pPr>
@@ -4151,8 +4319,13 @@
       <w:r>
         <w:t>Để thêm sản phẩm click chuột vào “ADD ITEM”</w:t>
       </w:r>
-      <w:r>
-        <w:t xml:space="preserve"> , và điền đầy đủ thông tin sản phẩm mà mình muốn thêm như ví dụ bên dưới và ấn </w:t>
+      <w:del w:id="37" w:author="Duong Tien" w:date="2020-07-27T23:10:00Z">
+        <w:r>
+          <w:delText xml:space="preserve"> </w:delText>
+        </w:r>
+      </w:del>
+      <w:r>
+        <w:t xml:space="preserve">, và điền đầy đủ thông tin sản phẩm mà mình muốn thêm như ví dụ bên dưới và ấn </w:t>
       </w:r>
       <w:r>
         <w:t>“</w:t>
@@ -4164,7 +4337,15 @@
         <w:t>”</w:t>
       </w:r>
       <w:r>
-        <w:t>, sản phẩm mà bạn thêm vào sẽ được hiển thị ở giao diện Product của Admin . Thế là xong!</w:t>
+        <w:t xml:space="preserve">, sản phẩm mà bạn thêm vào sẽ được hiển thị ở giao diện Product của </w:t>
+      </w:r>
+      <w:proofErr w:type="gramStart"/>
+      <w:r>
+        <w:t>Admin .</w:t>
+      </w:r>
+      <w:proofErr w:type="gramEnd"/>
+      <w:r>
+        <w:t xml:space="preserve"> Thế là xong!</w:t>
       </w:r>
     </w:p>
     <w:p>
@@ -4248,7 +4429,15 @@
         <w:spacing w:line="264" w:lineRule="auto"/>
       </w:pPr>
       <w:r>
-        <w:t>Và nếu bạn lỡ thêm nhầm sản phẩm hoặc điền sai thông tin, chỉ cần đơn giản click vào Icon “edit”(kế bên Icon “remove”) để thực hiện việc sửa thông tin sản phẩm.</w:t>
+        <w:t>Và nếu bạn lỡ thêm nhầm sản phẩm hoặc điền sai thông tin, chỉ cần đơn giản click vào Icon “edit”</w:t>
+      </w:r>
+      <w:ins w:id="38" w:author="Duong Tien" w:date="2020-07-27T23:10:00Z">
+        <w:r>
+          <w:t xml:space="preserve"> </w:t>
+        </w:r>
+      </w:ins>
+      <w:r>
+        <w:t>(kế bên Icon “remove”) để thực hiện việc sửa thông tin sản phẩm.</w:t>
       </w:r>
     </w:p>
     <w:p>
@@ -4344,32 +4533,32 @@
       <w:pPr>
         <w:pStyle w:val="Heading1"/>
       </w:pPr>
-      <w:bookmarkStart w:id="21" w:name="_Toc46673400"/>
+      <w:bookmarkStart w:id="39" w:name="_Toc46673400"/>
       <w:r>
         <w:lastRenderedPageBreak/>
         <w:t>Tổng kết đánh giá</w:t>
       </w:r>
-      <w:bookmarkEnd w:id="21"/>
+      <w:bookmarkEnd w:id="39"/>
     </w:p>
     <w:p>
       <w:pPr>
         <w:pStyle w:val="Heading2"/>
       </w:pPr>
-      <w:bookmarkStart w:id="22" w:name="_Toc46673401"/>
+      <w:bookmarkStart w:id="40" w:name="_Toc46673401"/>
       <w:r>
         <w:t>Những điểm website thực hiện được:</w:t>
       </w:r>
-      <w:bookmarkEnd w:id="22"/>
+      <w:bookmarkEnd w:id="40"/>
     </w:p>
     <w:p>
       <w:pPr>
         <w:pStyle w:val="Heading3"/>
       </w:pPr>
-      <w:bookmarkStart w:id="23" w:name="_Toc46673402"/>
+      <w:bookmarkStart w:id="41" w:name="_Toc46673402"/>
       <w:r>
         <w:t>Về giao diện người dung:</w:t>
       </w:r>
-      <w:bookmarkEnd w:id="23"/>
+      <w:bookmarkEnd w:id="41"/>
     </w:p>
     <w:p>
       <w:r>
@@ -4404,18 +4593,28 @@
     </w:p>
     <w:p>
       <w:r>
-        <w:t>Có thể sử dụng trên nhiều loại thiết bị(Laptop, Điện thoại).</w:t>
+        <w:t>Có thể sử dụng trên nhiều loại thiết bị</w:t>
+      </w:r>
+      <w:ins w:id="42" w:author="Duong Tien" w:date="2020-07-27T23:10:00Z">
+        <w:r>
+          <w:t xml:space="preserve"> </w:t>
+        </w:r>
+      </w:ins>
+      <w:bookmarkStart w:id="43" w:name="_GoBack"/>
+      <w:bookmarkEnd w:id="43"/>
+      <w:r>
+        <w:t>(Laptop, Điện thoại).</w:t>
       </w:r>
     </w:p>
     <w:p>
       <w:pPr>
         <w:pStyle w:val="Heading3"/>
       </w:pPr>
-      <w:bookmarkStart w:id="24" w:name="_Toc46673403"/>
+      <w:bookmarkStart w:id="44" w:name="_Toc46673403"/>
       <w:r>
         <w:t>Về quản trị:</w:t>
       </w:r>
-      <w:bookmarkEnd w:id="24"/>
+      <w:bookmarkEnd w:id="44"/>
     </w:p>
     <w:p>
       <w:r>
@@ -4462,11 +4661,11 @@
       <w:pPr>
         <w:pStyle w:val="Heading2"/>
       </w:pPr>
-      <w:bookmarkStart w:id="25" w:name="_Toc46673404"/>
+      <w:bookmarkStart w:id="45" w:name="_Toc46673404"/>
       <w:r>
         <w:t>Những điểm chưa làm được:</w:t>
       </w:r>
-      <w:bookmarkEnd w:id="25"/>
+      <w:bookmarkEnd w:id="45"/>
     </w:p>
     <w:p>
       <w:r>
@@ -4480,11 +4679,11 @@
       <w:pPr>
         <w:pStyle w:val="Heading2"/>
       </w:pPr>
-      <w:bookmarkStart w:id="26" w:name="_Toc46673405"/>
+      <w:bookmarkStart w:id="46" w:name="_Toc46673405"/>
       <w:r>
         <w:t>Lời kết</w:t>
       </w:r>
-      <w:bookmarkEnd w:id="26"/>
+      <w:bookmarkEnd w:id="46"/>
     </w:p>
     <w:p>
       <w:r>
@@ -4540,7 +4739,7 @@
 </file>
 
 <file path=word/endnotes.xml><?xml version="1.0" encoding="utf-8"?>
-<w:endnotes xmlns:wpc="http://schemas.microsoft.com/office/word/2010/wordprocessingCanvas" xmlns:cx="http://schemas.microsoft.com/office/drawing/2014/chartex" xmlns:cx1="http://schemas.microsoft.com/office/drawing/2015/9/8/chartex" xmlns:cx2="http://schemas.microsoft.com/office/drawing/2015/10/21/chartex" xmlns:cx3="http://schemas.microsoft.com/office/drawing/2016/5/9/chartex" xmlns:cx4="http://schemas.microsoft.com/office/drawing/2016/5/10/chartex" xmlns:cx5="http://schemas.microsoft.com/office/drawing/2016/5/11/chartex" xmlns:cx6="http://schemas.microsoft.com/office/drawing/2016/5/12/chartex" xmlns:cx7="http://schemas.microsoft.com/office/drawing/2016/5/13/chartex" xmlns:cx8="http://schemas.microsoft.com/office/drawing/2016/5/14/chartex" xmlns:mc="http://schemas.openxmlformats.org/markup-compatibility/2006" xmlns:aink="http://schemas.microsoft.com/office/drawing/2016/ink" xmlns:am3d="http://schemas.microsoft.com/office/drawing/2017/model3d" xmlns:o="urn:schemas-microsoft-com:office:office" xmlns:r="http://schemas.openxmlformats.org/officeDocument/2006/relationships" xmlns:m="http://schemas.openxmlformats.org/officeDocument/2006/math" xmlns:v="urn:schemas-microsoft-com:vml" xmlns:wp14="http://schemas.microsoft.com/office/word/2010/wordprocessingDrawing" xmlns:wp="http://schemas.openxmlformats.org/drawingml/2006/wordprocessingDrawing" xmlns:w10="urn:schemas-microsoft-com:office:word" xmlns:w="http://schemas.openxmlformats.org/wordprocessingml/2006/main" xmlns:w14="http://schemas.microsoft.com/office/word/2010/wordml" xmlns:w15="http://schemas.microsoft.com/office/word/2012/wordml" xmlns:w16cex="http://schemas.microsoft.com/office/word/2018/wordml/cex" xmlns:w16cid="http://schemas.microsoft.com/office/word/2016/wordml/cid" xmlns:w16="http://schemas.microsoft.com/office/word/2018/wordml" xmlns:w16se="http://schemas.microsoft.com/office/word/2015/wordml/symex" xmlns:wpg="http://schemas.microsoft.com/office/word/2010/wordprocessingGroup" xmlns:wpi="http://schemas.microsoft.com/office/word/2010/wordprocessingInk" xmlns:wne="http://schemas.microsoft.com/office/word/2006/wordml" xmlns:wps="http://schemas.microsoft.com/office/word/2010/wordprocessingShape" mc:Ignorable="w14 w15 w16se w16cid w16 w16cex wp14">
+<w:endnotes xmlns:wpc="http://schemas.microsoft.com/office/word/2010/wordprocessingCanvas" xmlns:cx="http://schemas.microsoft.com/office/drawing/2014/chartex" xmlns:cx1="http://schemas.microsoft.com/office/drawing/2015/9/8/chartex" xmlns:cx2="http://schemas.microsoft.com/office/drawing/2015/10/21/chartex" xmlns:cx3="http://schemas.microsoft.com/office/drawing/2016/5/9/chartex" xmlns:cx4="http://schemas.microsoft.com/office/drawing/2016/5/10/chartex" xmlns:cx5="http://schemas.microsoft.com/office/drawing/2016/5/11/chartex" xmlns:cx6="http://schemas.microsoft.com/office/drawing/2016/5/12/chartex" xmlns:cx7="http://schemas.microsoft.com/office/drawing/2016/5/13/chartex" xmlns:cx8="http://schemas.microsoft.com/office/drawing/2016/5/14/chartex" xmlns:mc="http://schemas.openxmlformats.org/markup-compatibility/2006" xmlns:aink="http://schemas.microsoft.com/office/drawing/2016/ink" xmlns:am3d="http://schemas.microsoft.com/office/drawing/2017/model3d" xmlns:o="urn:schemas-microsoft-com:office:office" xmlns:r="http://schemas.openxmlformats.org/officeDocument/2006/relationships" xmlns:m="http://schemas.openxmlformats.org/officeDocument/2006/math" xmlns:v="urn:schemas-microsoft-com:vml" xmlns:wp14="http://schemas.microsoft.com/office/word/2010/wordprocessingDrawing" xmlns:wp="http://schemas.openxmlformats.org/drawingml/2006/wordprocessingDrawing" xmlns:w10="urn:schemas-microsoft-com:office:word" xmlns:w="http://schemas.openxmlformats.org/wordprocessingml/2006/main" xmlns:w14="http://schemas.microsoft.com/office/word/2010/wordml" xmlns:w15="http://schemas.microsoft.com/office/word/2012/wordml" xmlns:w16cid="http://schemas.microsoft.com/office/word/2016/wordml/cid" xmlns:w16se="http://schemas.microsoft.com/office/word/2015/wordml/symex" xmlns:wpg="http://schemas.microsoft.com/office/word/2010/wordprocessingGroup" xmlns:wpi="http://schemas.microsoft.com/office/word/2010/wordprocessingInk" xmlns:wne="http://schemas.microsoft.com/office/word/2006/wordml" xmlns:wps="http://schemas.microsoft.com/office/word/2010/wordprocessingShape" mc:Ignorable="w14 w15 w16se w16cid wp14">
   <w:endnote w:type="separator" w:id="-1">
     <w:p>
       <w:pPr>
@@ -4565,7 +4764,7 @@
 </file>
 
 <file path=word/footer1.xml><?xml version="1.0" encoding="utf-8"?>
-<w:ftr xmlns:wpc="http://schemas.microsoft.com/office/word/2010/wordprocessingCanvas" xmlns:cx="http://schemas.microsoft.com/office/drawing/2014/chartex" xmlns:cx1="http://schemas.microsoft.com/office/drawing/2015/9/8/chartex" xmlns:cx2="http://schemas.microsoft.com/office/drawing/2015/10/21/chartex" xmlns:cx3="http://schemas.microsoft.com/office/drawing/2016/5/9/chartex" xmlns:cx4="http://schemas.microsoft.com/office/drawing/2016/5/10/chartex" xmlns:cx5="http://schemas.microsoft.com/office/drawing/2016/5/11/chartex" xmlns:cx6="http://schemas.microsoft.com/office/drawing/2016/5/12/chartex" xmlns:cx7="http://schemas.microsoft.com/office/drawing/2016/5/13/chartex" xmlns:cx8="http://schemas.microsoft.com/office/drawing/2016/5/14/chartex" xmlns:mc="http://schemas.openxmlformats.org/markup-compatibility/2006" xmlns:aink="http://schemas.microsoft.com/office/drawing/2016/ink" xmlns:am3d="http://schemas.microsoft.com/office/drawing/2017/model3d" xmlns:o="urn:schemas-microsoft-com:office:office" xmlns:r="http://schemas.openxmlformats.org/officeDocument/2006/relationships" xmlns:m="http://schemas.openxmlformats.org/officeDocument/2006/math" xmlns:v="urn:schemas-microsoft-com:vml" xmlns:wp14="http://schemas.microsoft.com/office/word/2010/wordprocessingDrawing" xmlns:wp="http://schemas.openxmlformats.org/drawingml/2006/wordprocessingDrawing" xmlns:w10="urn:schemas-microsoft-com:office:word" xmlns:w="http://schemas.openxmlformats.org/wordprocessingml/2006/main" xmlns:w14="http://schemas.microsoft.com/office/word/2010/wordml" xmlns:w15="http://schemas.microsoft.com/office/word/2012/wordml" xmlns:w16cex="http://schemas.microsoft.com/office/word/2018/wordml/cex" xmlns:w16cid="http://schemas.microsoft.com/office/word/2016/wordml/cid" xmlns:w16="http://schemas.microsoft.com/office/word/2018/wordml" xmlns:w16se="http://schemas.microsoft.com/office/word/2015/wordml/symex" xmlns:wpg="http://schemas.microsoft.com/office/word/2010/wordprocessingGroup" xmlns:wpi="http://schemas.microsoft.com/office/word/2010/wordprocessingInk" xmlns:wne="http://schemas.microsoft.com/office/word/2006/wordml" xmlns:wps="http://schemas.microsoft.com/office/word/2010/wordprocessingShape" mc:Ignorable="w14 w15 w16se w16cid w16 w16cex wp14">
+<w:ftr xmlns:wpc="http://schemas.microsoft.com/office/word/2010/wordprocessingCanvas" xmlns:cx="http://schemas.microsoft.com/office/drawing/2014/chartex" xmlns:cx1="http://schemas.microsoft.com/office/drawing/2015/9/8/chartex" xmlns:cx2="http://schemas.microsoft.com/office/drawing/2015/10/21/chartex" xmlns:cx3="http://schemas.microsoft.com/office/drawing/2016/5/9/chartex" xmlns:cx4="http://schemas.microsoft.com/office/drawing/2016/5/10/chartex" xmlns:cx5="http://schemas.microsoft.com/office/drawing/2016/5/11/chartex" xmlns:cx6="http://schemas.microsoft.com/office/drawing/2016/5/12/chartex" xmlns:cx7="http://schemas.microsoft.com/office/drawing/2016/5/13/chartex" xmlns:cx8="http://schemas.microsoft.com/office/drawing/2016/5/14/chartex" xmlns:mc="http://schemas.openxmlformats.org/markup-compatibility/2006" xmlns:aink="http://schemas.microsoft.com/office/drawing/2016/ink" xmlns:am3d="http://schemas.microsoft.com/office/drawing/2017/model3d" xmlns:o="urn:schemas-microsoft-com:office:office" xmlns:r="http://schemas.openxmlformats.org/officeDocument/2006/relationships" xmlns:m="http://schemas.openxmlformats.org/officeDocument/2006/math" xmlns:v="urn:schemas-microsoft-com:vml" xmlns:wp14="http://schemas.microsoft.com/office/word/2010/wordprocessingDrawing" xmlns:wp="http://schemas.openxmlformats.org/drawingml/2006/wordprocessingDrawing" xmlns:w10="urn:schemas-microsoft-com:office:word" xmlns:w="http://schemas.openxmlformats.org/wordprocessingml/2006/main" xmlns:w14="http://schemas.microsoft.com/office/word/2010/wordml" xmlns:w15="http://schemas.microsoft.com/office/word/2012/wordml" xmlns:w16cid="http://schemas.microsoft.com/office/word/2016/wordml/cid" xmlns:w16se="http://schemas.microsoft.com/office/word/2015/wordml/symex" xmlns:wpg="http://schemas.microsoft.com/office/word/2010/wordprocessingGroup" xmlns:wpi="http://schemas.microsoft.com/office/word/2010/wordprocessingInk" xmlns:wne="http://schemas.microsoft.com/office/word/2006/wordml" xmlns:wps="http://schemas.microsoft.com/office/word/2010/wordprocessingShape" mc:Ignorable="w14 w15 w16se w16cid wp14">
   <w:sdt>
     <w:sdtPr>
       <w:id w:val="1624961891"/>
@@ -4596,7 +4795,7 @@
 </file>
 
 <file path=word/footer2.xml><?xml version="1.0" encoding="utf-8"?>
-<w:ftr xmlns:wpc="http://schemas.microsoft.com/office/word/2010/wordprocessingCanvas" xmlns:cx="http://schemas.microsoft.com/office/drawing/2014/chartex" xmlns:cx1="http://schemas.microsoft.com/office/drawing/2015/9/8/chartex" xmlns:cx2="http://schemas.microsoft.com/office/drawing/2015/10/21/chartex" xmlns:cx3="http://schemas.microsoft.com/office/drawing/2016/5/9/chartex" xmlns:cx4="http://schemas.microsoft.com/office/drawing/2016/5/10/chartex" xmlns:cx5="http://schemas.microsoft.com/office/drawing/2016/5/11/chartex" xmlns:cx6="http://schemas.microsoft.com/office/drawing/2016/5/12/chartex" xmlns:cx7="http://schemas.microsoft.com/office/drawing/2016/5/13/chartex" xmlns:cx8="http://schemas.microsoft.com/office/drawing/2016/5/14/chartex" xmlns:mc="http://schemas.openxmlformats.org/markup-compatibility/2006" xmlns:aink="http://schemas.microsoft.com/office/drawing/2016/ink" xmlns:am3d="http://schemas.microsoft.com/office/drawing/2017/model3d" xmlns:o="urn:schemas-microsoft-com:office:office" xmlns:r="http://schemas.openxmlformats.org/officeDocument/2006/relationships" xmlns:m="http://schemas.openxmlformats.org/officeDocument/2006/math" xmlns:v="urn:schemas-microsoft-com:vml" xmlns:wp14="http://schemas.microsoft.com/office/word/2010/wordprocessingDrawing" xmlns:wp="http://schemas.openxmlformats.org/drawingml/2006/wordprocessingDrawing" xmlns:w10="urn:schemas-microsoft-com:office:word" xmlns:w="http://schemas.openxmlformats.org/wordprocessingml/2006/main" xmlns:w14="http://schemas.microsoft.com/office/word/2010/wordml" xmlns:w15="http://schemas.microsoft.com/office/word/2012/wordml" xmlns:w16cex="http://schemas.microsoft.com/office/word/2018/wordml/cex" xmlns:w16cid="http://schemas.microsoft.com/office/word/2016/wordml/cid" xmlns:w16="http://schemas.microsoft.com/office/word/2018/wordml" xmlns:w16se="http://schemas.microsoft.com/office/word/2015/wordml/symex" xmlns:wpg="http://schemas.microsoft.com/office/word/2010/wordprocessingGroup" xmlns:wpi="http://schemas.microsoft.com/office/word/2010/wordprocessingInk" xmlns:wne="http://schemas.microsoft.com/office/word/2006/wordml" xmlns:wps="http://schemas.microsoft.com/office/word/2010/wordprocessingShape" mc:Ignorable="w14 w15 w16se w16cid w16 w16cex wp14">
+<w:ftr xmlns:wpc="http://schemas.microsoft.com/office/word/2010/wordprocessingCanvas" xmlns:cx="http://schemas.microsoft.com/office/drawing/2014/chartex" xmlns:cx1="http://schemas.microsoft.com/office/drawing/2015/9/8/chartex" xmlns:cx2="http://schemas.microsoft.com/office/drawing/2015/10/21/chartex" xmlns:cx3="http://schemas.microsoft.com/office/drawing/2016/5/9/chartex" xmlns:cx4="http://schemas.microsoft.com/office/drawing/2016/5/10/chartex" xmlns:cx5="http://schemas.microsoft.com/office/drawing/2016/5/11/chartex" xmlns:cx6="http://schemas.microsoft.com/office/drawing/2016/5/12/chartex" xmlns:cx7="http://schemas.microsoft.com/office/drawing/2016/5/13/chartex" xmlns:cx8="http://schemas.microsoft.com/office/drawing/2016/5/14/chartex" xmlns:mc="http://schemas.openxmlformats.org/markup-compatibility/2006" xmlns:aink="http://schemas.microsoft.com/office/drawing/2016/ink" xmlns:am3d="http://schemas.microsoft.com/office/drawing/2017/model3d" xmlns:o="urn:schemas-microsoft-com:office:office" xmlns:r="http://schemas.openxmlformats.org/officeDocument/2006/relationships" xmlns:m="http://schemas.openxmlformats.org/officeDocument/2006/math" xmlns:v="urn:schemas-microsoft-com:vml" xmlns:wp14="http://schemas.microsoft.com/office/word/2010/wordprocessingDrawing" xmlns:wp="http://schemas.openxmlformats.org/drawingml/2006/wordprocessingDrawing" xmlns:w10="urn:schemas-microsoft-com:office:word" xmlns:w="http://schemas.openxmlformats.org/wordprocessingml/2006/main" xmlns:w14="http://schemas.microsoft.com/office/word/2010/wordml" xmlns:w15="http://schemas.microsoft.com/office/word/2012/wordml" xmlns:w16cid="http://schemas.microsoft.com/office/word/2016/wordml/cid" xmlns:w16se="http://schemas.microsoft.com/office/word/2015/wordml/symex" xmlns:wpg="http://schemas.microsoft.com/office/word/2010/wordprocessingGroup" xmlns:wpi="http://schemas.microsoft.com/office/word/2010/wordprocessingInk" xmlns:wne="http://schemas.microsoft.com/office/word/2006/wordml" xmlns:wps="http://schemas.microsoft.com/office/word/2010/wordprocessingShape" mc:Ignorable="w14 w15 w16se w16cid wp14">
   <w:sdt>
     <w:sdtPr>
       <w:id w:val="1815375534"/>
@@ -4651,7 +4850,7 @@
 </file>
 
 <file path=word/footer3.xml><?xml version="1.0" encoding="utf-8"?>
-<w:ftr xmlns:wpc="http://schemas.microsoft.com/office/word/2010/wordprocessingCanvas" xmlns:cx="http://schemas.microsoft.com/office/drawing/2014/chartex" xmlns:cx1="http://schemas.microsoft.com/office/drawing/2015/9/8/chartex" xmlns:cx2="http://schemas.microsoft.com/office/drawing/2015/10/21/chartex" xmlns:cx3="http://schemas.microsoft.com/office/drawing/2016/5/9/chartex" xmlns:cx4="http://schemas.microsoft.com/office/drawing/2016/5/10/chartex" xmlns:cx5="http://schemas.microsoft.com/office/drawing/2016/5/11/chartex" xmlns:cx6="http://schemas.microsoft.com/office/drawing/2016/5/12/chartex" xmlns:cx7="http://schemas.microsoft.com/office/drawing/2016/5/13/chartex" xmlns:cx8="http://schemas.microsoft.com/office/drawing/2016/5/14/chartex" xmlns:mc="http://schemas.openxmlformats.org/markup-compatibility/2006" xmlns:aink="http://schemas.microsoft.com/office/drawing/2016/ink" xmlns:am3d="http://schemas.microsoft.com/office/drawing/2017/model3d" xmlns:o="urn:schemas-microsoft-com:office:office" xmlns:r="http://schemas.openxmlformats.org/officeDocument/2006/relationships" xmlns:m="http://schemas.openxmlformats.org/officeDocument/2006/math" xmlns:v="urn:schemas-microsoft-com:vml" xmlns:wp14="http://schemas.microsoft.com/office/word/2010/wordprocessingDrawing" xmlns:wp="http://schemas.openxmlformats.org/drawingml/2006/wordprocessingDrawing" xmlns:w10="urn:schemas-microsoft-com:office:word" xmlns:w="http://schemas.openxmlformats.org/wordprocessingml/2006/main" xmlns:w14="http://schemas.microsoft.com/office/word/2010/wordml" xmlns:w15="http://schemas.microsoft.com/office/word/2012/wordml" xmlns:w16cex="http://schemas.microsoft.com/office/word/2018/wordml/cex" xmlns:w16cid="http://schemas.microsoft.com/office/word/2016/wordml/cid" xmlns:w16="http://schemas.microsoft.com/office/word/2018/wordml" xmlns:w16se="http://schemas.microsoft.com/office/word/2015/wordml/symex" xmlns:wpg="http://schemas.microsoft.com/office/word/2010/wordprocessingGroup" xmlns:wpi="http://schemas.microsoft.com/office/word/2010/wordprocessingInk" xmlns:wne="http://schemas.microsoft.com/office/word/2006/wordml" xmlns:wps="http://schemas.microsoft.com/office/word/2010/wordprocessingShape" mc:Ignorable="w14 w15 w16se w16cid w16 w16cex wp14">
+<w:ftr xmlns:wpc="http://schemas.microsoft.com/office/word/2010/wordprocessingCanvas" xmlns:cx="http://schemas.microsoft.com/office/drawing/2014/chartex" xmlns:cx1="http://schemas.microsoft.com/office/drawing/2015/9/8/chartex" xmlns:cx2="http://schemas.microsoft.com/office/drawing/2015/10/21/chartex" xmlns:cx3="http://schemas.microsoft.com/office/drawing/2016/5/9/chartex" xmlns:cx4="http://schemas.microsoft.com/office/drawing/2016/5/10/chartex" xmlns:cx5="http://schemas.microsoft.com/office/drawing/2016/5/11/chartex" xmlns:cx6="http://schemas.microsoft.com/office/drawing/2016/5/12/chartex" xmlns:cx7="http://schemas.microsoft.com/office/drawing/2016/5/13/chartex" xmlns:cx8="http://schemas.microsoft.com/office/drawing/2016/5/14/chartex" xmlns:mc="http://schemas.openxmlformats.org/markup-compatibility/2006" xmlns:aink="http://schemas.microsoft.com/office/drawing/2016/ink" xmlns:am3d="http://schemas.microsoft.com/office/drawing/2017/model3d" xmlns:o="urn:schemas-microsoft-com:office:office" xmlns:r="http://schemas.openxmlformats.org/officeDocument/2006/relationships" xmlns:m="http://schemas.openxmlformats.org/officeDocument/2006/math" xmlns:v="urn:schemas-microsoft-com:vml" xmlns:wp14="http://schemas.microsoft.com/office/word/2010/wordprocessingDrawing" xmlns:wp="http://schemas.openxmlformats.org/drawingml/2006/wordprocessingDrawing" xmlns:w10="urn:schemas-microsoft-com:office:word" xmlns:w="http://schemas.openxmlformats.org/wordprocessingml/2006/main" xmlns:w14="http://schemas.microsoft.com/office/word/2010/wordml" xmlns:w15="http://schemas.microsoft.com/office/word/2012/wordml" xmlns:w16cid="http://schemas.microsoft.com/office/word/2016/wordml/cid" xmlns:w16se="http://schemas.microsoft.com/office/word/2015/wordml/symex" xmlns:wpg="http://schemas.microsoft.com/office/word/2010/wordprocessingGroup" xmlns:wpi="http://schemas.microsoft.com/office/word/2010/wordprocessingInk" xmlns:wne="http://schemas.microsoft.com/office/word/2006/wordml" xmlns:wps="http://schemas.microsoft.com/office/word/2010/wordprocessingShape" mc:Ignorable="w14 w15 w16se w16cid wp14">
   <w:p>
     <w:pPr>
       <w:pStyle w:val="Footer"/>
@@ -4661,7 +4860,7 @@
 </file>
 
 <file path=word/footnotes.xml><?xml version="1.0" encoding="utf-8"?>
-<w:footnotes xmlns:wpc="http://schemas.microsoft.com/office/word/2010/wordprocessingCanvas" xmlns:cx="http://schemas.microsoft.com/office/drawing/2014/chartex" xmlns:cx1="http://schemas.microsoft.com/office/drawing/2015/9/8/chartex" xmlns:cx2="http://schemas.microsoft.com/office/drawing/2015/10/21/chartex" xmlns:cx3="http://schemas.microsoft.com/office/drawing/2016/5/9/chartex" xmlns:cx4="http://schemas.microsoft.com/office/drawing/2016/5/10/chartex" xmlns:cx5="http://schemas.microsoft.com/office/drawing/2016/5/11/chartex" xmlns:cx6="http://schemas.microsoft.com/office/drawing/2016/5/12/chartex" xmlns:cx7="http://schemas.microsoft.com/office/drawing/2016/5/13/chartex" xmlns:cx8="http://schemas.microsoft.com/office/drawing/2016/5/14/chartex" xmlns:mc="http://schemas.openxmlformats.org/markup-compatibility/2006" xmlns:aink="http://schemas.microsoft.com/office/drawing/2016/ink" xmlns:am3d="http://schemas.microsoft.com/office/drawing/2017/model3d" xmlns:o="urn:schemas-microsoft-com:office:office" xmlns:r="http://schemas.openxmlformats.org/officeDocument/2006/relationships" xmlns:m="http://schemas.openxmlformats.org/officeDocument/2006/math" xmlns:v="urn:schemas-microsoft-com:vml" xmlns:wp14="http://schemas.microsoft.com/office/word/2010/wordprocessingDrawing" xmlns:wp="http://schemas.openxmlformats.org/drawingml/2006/wordprocessingDrawing" xmlns:w10="urn:schemas-microsoft-com:office:word" xmlns:w="http://schemas.openxmlformats.org/wordprocessingml/2006/main" xmlns:w14="http://schemas.microsoft.com/office/word/2010/wordml" xmlns:w15="http://schemas.microsoft.com/office/word/2012/wordml" xmlns:w16cex="http://schemas.microsoft.com/office/word/2018/wordml/cex" xmlns:w16cid="http://schemas.microsoft.com/office/word/2016/wordml/cid" xmlns:w16="http://schemas.microsoft.com/office/word/2018/wordml" xmlns:w16se="http://schemas.microsoft.com/office/word/2015/wordml/symex" xmlns:wpg="http://schemas.microsoft.com/office/word/2010/wordprocessingGroup" xmlns:wpi="http://schemas.microsoft.com/office/word/2010/wordprocessingInk" xmlns:wne="http://schemas.microsoft.com/office/word/2006/wordml" xmlns:wps="http://schemas.microsoft.com/office/word/2010/wordprocessingShape" mc:Ignorable="w14 w15 w16se w16cid w16 w16cex wp14">
+<w:footnotes xmlns:wpc="http://schemas.microsoft.com/office/word/2010/wordprocessingCanvas" xmlns:cx="http://schemas.microsoft.com/office/drawing/2014/chartex" xmlns:cx1="http://schemas.microsoft.com/office/drawing/2015/9/8/chartex" xmlns:cx2="http://schemas.microsoft.com/office/drawing/2015/10/21/chartex" xmlns:cx3="http://schemas.microsoft.com/office/drawing/2016/5/9/chartex" xmlns:cx4="http://schemas.microsoft.com/office/drawing/2016/5/10/chartex" xmlns:cx5="http://schemas.microsoft.com/office/drawing/2016/5/11/chartex" xmlns:cx6="http://schemas.microsoft.com/office/drawing/2016/5/12/chartex" xmlns:cx7="http://schemas.microsoft.com/office/drawing/2016/5/13/chartex" xmlns:cx8="http://schemas.microsoft.com/office/drawing/2016/5/14/chartex" xmlns:mc="http://schemas.openxmlformats.org/markup-compatibility/2006" xmlns:aink="http://schemas.microsoft.com/office/drawing/2016/ink" xmlns:am3d="http://schemas.microsoft.com/office/drawing/2017/model3d" xmlns:o="urn:schemas-microsoft-com:office:office" xmlns:r="http://schemas.openxmlformats.org/officeDocument/2006/relationships" xmlns:m="http://schemas.openxmlformats.org/officeDocument/2006/math" xmlns:v="urn:schemas-microsoft-com:vml" xmlns:wp14="http://schemas.microsoft.com/office/word/2010/wordprocessingDrawing" xmlns:wp="http://schemas.openxmlformats.org/drawingml/2006/wordprocessingDrawing" xmlns:w10="urn:schemas-microsoft-com:office:word" xmlns:w="http://schemas.openxmlformats.org/wordprocessingml/2006/main" xmlns:w14="http://schemas.microsoft.com/office/word/2010/wordml" xmlns:w15="http://schemas.microsoft.com/office/word/2012/wordml" xmlns:w16cid="http://schemas.microsoft.com/office/word/2016/wordml/cid" xmlns:w16se="http://schemas.microsoft.com/office/word/2015/wordml/symex" xmlns:wpg="http://schemas.microsoft.com/office/word/2010/wordprocessingGroup" xmlns:wpi="http://schemas.microsoft.com/office/word/2010/wordprocessingInk" xmlns:wne="http://schemas.microsoft.com/office/word/2006/wordml" xmlns:wps="http://schemas.microsoft.com/office/word/2010/wordprocessingShape" mc:Ignorable="w14 w15 w16se w16cid wp14">
   <w:footnote w:type="separator" w:id="-1">
     <w:p>
       <w:pPr>
@@ -4686,7 +4885,7 @@
 </file>
 
 <file path=word/numbering.xml><?xml version="1.0" encoding="utf-8"?>
-<w:numbering xmlns:wpc="http://schemas.microsoft.com/office/word/2010/wordprocessingCanvas" xmlns:cx="http://schemas.microsoft.com/office/drawing/2014/chartex" xmlns:cx1="http://schemas.microsoft.com/office/drawing/2015/9/8/chartex" xmlns:cx2="http://schemas.microsoft.com/office/drawing/2015/10/21/chartex" xmlns:cx3="http://schemas.microsoft.com/office/drawing/2016/5/9/chartex" xmlns:cx4="http://schemas.microsoft.com/office/drawing/2016/5/10/chartex" xmlns:cx5="http://schemas.microsoft.com/office/drawing/2016/5/11/chartex" xmlns:cx6="http://schemas.microsoft.com/office/drawing/2016/5/12/chartex" xmlns:cx7="http://schemas.microsoft.com/office/drawing/2016/5/13/chartex" xmlns:cx8="http://schemas.microsoft.com/office/drawing/2016/5/14/chartex" xmlns:mc="http://schemas.openxmlformats.org/markup-compatibility/2006" xmlns:aink="http://schemas.microsoft.com/office/drawing/2016/ink" xmlns:am3d="http://schemas.microsoft.com/office/drawing/2017/model3d" xmlns:o="urn:schemas-microsoft-com:office:office" xmlns:r="http://schemas.openxmlformats.org/officeDocument/2006/relationships" xmlns:m="http://schemas.openxmlformats.org/officeDocument/2006/math" xmlns:v="urn:schemas-microsoft-com:vml" xmlns:wp14="http://schemas.microsoft.com/office/word/2010/wordprocessingDrawing" xmlns:wp="http://schemas.openxmlformats.org/drawingml/2006/wordprocessingDrawing" xmlns:w10="urn:schemas-microsoft-com:office:word" xmlns:w="http://schemas.openxmlformats.org/wordprocessingml/2006/main" xmlns:w14="http://schemas.microsoft.com/office/word/2010/wordml" xmlns:w15="http://schemas.microsoft.com/office/word/2012/wordml" xmlns:w16cex="http://schemas.microsoft.com/office/word/2018/wordml/cex" xmlns:w16cid="http://schemas.microsoft.com/office/word/2016/wordml/cid" xmlns:w16="http://schemas.microsoft.com/office/word/2018/wordml" xmlns:w16se="http://schemas.microsoft.com/office/word/2015/wordml/symex" xmlns:wpg="http://schemas.microsoft.com/office/word/2010/wordprocessingGroup" xmlns:wpi="http://schemas.microsoft.com/office/word/2010/wordprocessingInk" xmlns:wne="http://schemas.microsoft.com/office/word/2006/wordml" xmlns:wps="http://schemas.microsoft.com/office/word/2010/wordprocessingShape" mc:Ignorable="w14 w15 w16se w16cid w16 w16cex wp14">
+<w:numbering xmlns:wpc="http://schemas.microsoft.com/office/word/2010/wordprocessingCanvas" xmlns:cx="http://schemas.microsoft.com/office/drawing/2014/chartex" xmlns:cx1="http://schemas.microsoft.com/office/drawing/2015/9/8/chartex" xmlns:cx2="http://schemas.microsoft.com/office/drawing/2015/10/21/chartex" xmlns:cx3="http://schemas.microsoft.com/office/drawing/2016/5/9/chartex" xmlns:cx4="http://schemas.microsoft.com/office/drawing/2016/5/10/chartex" xmlns:cx5="http://schemas.microsoft.com/office/drawing/2016/5/11/chartex" xmlns:cx6="http://schemas.microsoft.com/office/drawing/2016/5/12/chartex" xmlns:cx7="http://schemas.microsoft.com/office/drawing/2016/5/13/chartex" xmlns:cx8="http://schemas.microsoft.com/office/drawing/2016/5/14/chartex" xmlns:mc="http://schemas.openxmlformats.org/markup-compatibility/2006" xmlns:aink="http://schemas.microsoft.com/office/drawing/2016/ink" xmlns:am3d="http://schemas.microsoft.com/office/drawing/2017/model3d" xmlns:o="urn:schemas-microsoft-com:office:office" xmlns:r="http://schemas.openxmlformats.org/officeDocument/2006/relationships" xmlns:m="http://schemas.openxmlformats.org/officeDocument/2006/math" xmlns:v="urn:schemas-microsoft-com:vml" xmlns:wp14="http://schemas.microsoft.com/office/word/2010/wordprocessingDrawing" xmlns:wp="http://schemas.openxmlformats.org/drawingml/2006/wordprocessingDrawing" xmlns:w10="urn:schemas-microsoft-com:office:word" xmlns:w="http://schemas.openxmlformats.org/wordprocessingml/2006/main" xmlns:w14="http://schemas.microsoft.com/office/word/2010/wordml" xmlns:w15="http://schemas.microsoft.com/office/word/2012/wordml" xmlns:w16cid="http://schemas.microsoft.com/office/word/2016/wordml/cid" xmlns:w16se="http://schemas.microsoft.com/office/word/2015/wordml/symex" xmlns:wpg="http://schemas.microsoft.com/office/word/2010/wordprocessingGroup" xmlns:wpi="http://schemas.microsoft.com/office/word/2010/wordprocessingInk" xmlns:wne="http://schemas.microsoft.com/office/word/2006/wordml" xmlns:wps="http://schemas.microsoft.com/office/word/2010/wordprocessingShape" mc:Ignorable="w14 w15 w16se w16cid wp14">
   <w:abstractNum w:abstractNumId="0" w15:restartNumberingAfterBreak="0">
     <w:nsid w:val="FFFFFF7C"/>
     <w:multiLevelType w:val="singleLevel"/>
@@ -5971,6 +6170,119 @@
     </w:lvl>
   </w:abstractNum>
   <w:abstractNum w:abstractNumId="21" w15:restartNumberingAfterBreak="0">
+    <w:nsid w:val="65361CF0"/>
+    <w:multiLevelType w:val="hybridMultilevel"/>
+    <w:tmpl w:val="C0447518"/>
+    <w:lvl w:ilvl="0" w:tplc="04090001">
+      <w:start w:val="1"/>
+      <w:numFmt w:val="bullet"/>
+      <w:lvlText w:val=""/>
+      <w:lvlJc w:val="left"/>
+      <w:pPr>
+        <w:ind w:left="720" w:hanging="360"/>
+      </w:pPr>
+      <w:rPr>
+        <w:rFonts w:ascii="Symbol" w:hAnsi="Symbol" w:hint="default"/>
+      </w:rPr>
+    </w:lvl>
+    <w:lvl w:ilvl="1" w:tplc="04090003" w:tentative="1">
+      <w:start w:val="1"/>
+      <w:numFmt w:val="bullet"/>
+      <w:lvlText w:val="o"/>
+      <w:lvlJc w:val="left"/>
+      <w:pPr>
+        <w:ind w:left="1440" w:hanging="360"/>
+      </w:pPr>
+      <w:rPr>
+        <w:rFonts w:ascii="Courier New" w:hAnsi="Courier New" w:cs="Courier New" w:hint="default"/>
+      </w:rPr>
+    </w:lvl>
+    <w:lvl w:ilvl="2" w:tplc="04090005" w:tentative="1">
+      <w:start w:val="1"/>
+      <w:numFmt w:val="bullet"/>
+      <w:lvlText w:val=""/>
+      <w:lvlJc w:val="left"/>
+      <w:pPr>
+        <w:ind w:left="2160" w:hanging="360"/>
+      </w:pPr>
+      <w:rPr>
+        <w:rFonts w:ascii="Wingdings" w:hAnsi="Wingdings" w:hint="default"/>
+      </w:rPr>
+    </w:lvl>
+    <w:lvl w:ilvl="3" w:tplc="04090001" w:tentative="1">
+      <w:start w:val="1"/>
+      <w:numFmt w:val="bullet"/>
+      <w:lvlText w:val=""/>
+      <w:lvlJc w:val="left"/>
+      <w:pPr>
+        <w:ind w:left="2880" w:hanging="360"/>
+      </w:pPr>
+      <w:rPr>
+        <w:rFonts w:ascii="Symbol" w:hAnsi="Symbol" w:hint="default"/>
+      </w:rPr>
+    </w:lvl>
+    <w:lvl w:ilvl="4" w:tplc="04090003" w:tentative="1">
+      <w:start w:val="1"/>
+      <w:numFmt w:val="bullet"/>
+      <w:lvlText w:val="o"/>
+      <w:lvlJc w:val="left"/>
+      <w:pPr>
+        <w:ind w:left="3600" w:hanging="360"/>
+      </w:pPr>
+      <w:rPr>
+        <w:rFonts w:ascii="Courier New" w:hAnsi="Courier New" w:cs="Courier New" w:hint="default"/>
+      </w:rPr>
+    </w:lvl>
+    <w:lvl w:ilvl="5" w:tplc="04090005" w:tentative="1">
+      <w:start w:val="1"/>
+      <w:numFmt w:val="bullet"/>
+      <w:lvlText w:val=""/>
+      <w:lvlJc w:val="left"/>
+      <w:pPr>
+        <w:ind w:left="4320" w:hanging="360"/>
+      </w:pPr>
+      <w:rPr>
+        <w:rFonts w:ascii="Wingdings" w:hAnsi="Wingdings" w:hint="default"/>
+      </w:rPr>
+    </w:lvl>
+    <w:lvl w:ilvl="6" w:tplc="04090001" w:tentative="1">
+      <w:start w:val="1"/>
+      <w:numFmt w:val="bullet"/>
+      <w:lvlText w:val=""/>
+      <w:lvlJc w:val="left"/>
+      <w:pPr>
+        <w:ind w:left="5040" w:hanging="360"/>
+      </w:pPr>
+      <w:rPr>
+        <w:rFonts w:ascii="Symbol" w:hAnsi="Symbol" w:hint="default"/>
+      </w:rPr>
+    </w:lvl>
+    <w:lvl w:ilvl="7" w:tplc="04090003" w:tentative="1">
+      <w:start w:val="1"/>
+      <w:numFmt w:val="bullet"/>
+      <w:lvlText w:val="o"/>
+      <w:lvlJc w:val="left"/>
+      <w:pPr>
+        <w:ind w:left="5760" w:hanging="360"/>
+      </w:pPr>
+      <w:rPr>
+        <w:rFonts w:ascii="Courier New" w:hAnsi="Courier New" w:cs="Courier New" w:hint="default"/>
+      </w:rPr>
+    </w:lvl>
+    <w:lvl w:ilvl="8" w:tplc="04090005" w:tentative="1">
+      <w:start w:val="1"/>
+      <w:numFmt w:val="bullet"/>
+      <w:lvlText w:val=""/>
+      <w:lvlJc w:val="left"/>
+      <w:pPr>
+        <w:ind w:left="6480" w:hanging="360"/>
+      </w:pPr>
+      <w:rPr>
+        <w:rFonts w:ascii="Wingdings" w:hAnsi="Wingdings" w:hint="default"/>
+      </w:rPr>
+    </w:lvl>
+  </w:abstractNum>
+  <w:abstractNum w:abstractNumId="22" w15:restartNumberingAfterBreak="0">
     <w:nsid w:val="74786536"/>
     <w:multiLevelType w:val="hybridMultilevel"/>
     <w:tmpl w:val="60B6C5DA"/>
@@ -6056,7 +6368,7 @@
       </w:pPr>
     </w:lvl>
   </w:abstractNum>
-  <w:abstractNum w:abstractNumId="22" w15:restartNumberingAfterBreak="0">
+  <w:abstractNum w:abstractNumId="23" w15:restartNumberingAfterBreak="0">
     <w:nsid w:val="78A053CE"/>
     <w:multiLevelType w:val="hybridMultilevel"/>
     <w:tmpl w:val="B894AAEA"/>
@@ -6169,7 +6481,7 @@
       </w:rPr>
     </w:lvl>
   </w:abstractNum>
-  <w:abstractNum w:abstractNumId="23" w15:restartNumberingAfterBreak="0">
+  <w:abstractNum w:abstractNumId="24" w15:restartNumberingAfterBreak="0">
     <w:nsid w:val="7CEC344D"/>
     <w:multiLevelType w:val="multilevel"/>
     <w:tmpl w:val="4EACB1E2"/>
@@ -6331,7 +6643,7 @@
     <w:abstractNumId w:val="16"/>
   </w:num>
   <w:num w:numId="17">
-    <w:abstractNumId w:val="23"/>
+    <w:abstractNumId w:val="24"/>
   </w:num>
   <w:num w:numId="18">
     <w:abstractNumId w:val="20"/>
@@ -6343,13 +6655,13 @@
     <w:abstractNumId w:val="19"/>
   </w:num>
   <w:num w:numId="21">
-    <w:abstractNumId w:val="22"/>
+    <w:abstractNumId w:val="23"/>
   </w:num>
   <w:num w:numId="22">
     <w:abstractNumId w:val="15"/>
   </w:num>
   <w:num w:numId="23">
-    <w:abstractNumId w:val="21"/>
+    <w:abstractNumId w:val="22"/>
   </w:num>
   <w:num w:numId="24">
     <w:abstractNumId w:val="12"/>
@@ -6393,11 +6705,22 @@
       <w:startOverride w:val="1"/>
     </w:lvlOverride>
   </w:num>
+  <w:num w:numId="29">
+    <w:abstractNumId w:val="21"/>
+  </w:num>
 </w:numbering>
 </file>
 
+<file path=word/people.xml><?xml version="1.0" encoding="utf-8"?>
+<w15:people xmlns:wpc="http://schemas.microsoft.com/office/word/2010/wordprocessingCanvas" xmlns:cx="http://schemas.microsoft.com/office/drawing/2014/chartex" xmlns:cx1="http://schemas.microsoft.com/office/drawing/2015/9/8/chartex" xmlns:cx2="http://schemas.microsoft.com/office/drawing/2015/10/21/chartex" xmlns:cx3="http://schemas.microsoft.com/office/drawing/2016/5/9/chartex" xmlns:cx4="http://schemas.microsoft.com/office/drawing/2016/5/10/chartex" xmlns:cx5="http://schemas.microsoft.com/office/drawing/2016/5/11/chartex" xmlns:cx6="http://schemas.microsoft.com/office/drawing/2016/5/12/chartex" xmlns:cx7="http://schemas.microsoft.com/office/drawing/2016/5/13/chartex" xmlns:cx8="http://schemas.microsoft.com/office/drawing/2016/5/14/chartex" xmlns:mc="http://schemas.openxmlformats.org/markup-compatibility/2006" xmlns:aink="http://schemas.microsoft.com/office/drawing/2016/ink" xmlns:am3d="http://schemas.microsoft.com/office/drawing/2017/model3d" xmlns:o="urn:schemas-microsoft-com:office:office" xmlns:r="http://schemas.openxmlformats.org/officeDocument/2006/relationships" xmlns:m="http://schemas.openxmlformats.org/officeDocument/2006/math" xmlns:v="urn:schemas-microsoft-com:vml" xmlns:wp14="http://schemas.microsoft.com/office/word/2010/wordprocessingDrawing" xmlns:wp="http://schemas.openxmlformats.org/drawingml/2006/wordprocessingDrawing" xmlns:w10="urn:schemas-microsoft-com:office:word" xmlns:w="http://schemas.openxmlformats.org/wordprocessingml/2006/main" xmlns:w14="http://schemas.microsoft.com/office/word/2010/wordml" xmlns:w15="http://schemas.microsoft.com/office/word/2012/wordml" xmlns:w16cid="http://schemas.microsoft.com/office/word/2016/wordml/cid" xmlns:w16se="http://schemas.microsoft.com/office/word/2015/wordml/symex" xmlns:wpg="http://schemas.microsoft.com/office/word/2010/wordprocessingGroup" xmlns:wpi="http://schemas.microsoft.com/office/word/2010/wordprocessingInk" xmlns:wne="http://schemas.microsoft.com/office/word/2006/wordml" xmlns:wps="http://schemas.microsoft.com/office/word/2010/wordprocessingShape" mc:Ignorable="w14 w15 w16se w16cid wp14">
+  <w15:person w15:author="Duong Tien">
+    <w15:presenceInfo w15:providerId="AD" w15:userId="S::4401104193@student.hcmue.edu.vn::86440182-a73d-4719-9865-b74cb8d52aa3"/>
+  </w15:person>
+</w15:people>
+</file>
+
 <file path=word/styles.xml><?xml version="1.0" encoding="utf-8"?>
-<w:styles xmlns:mc="http://schemas.openxmlformats.org/markup-compatibility/2006" xmlns:r="http://schemas.openxmlformats.org/officeDocument/2006/relationships" xmlns:w="http://schemas.openxmlformats.org/wordprocessingml/2006/main" xmlns:w14="http://schemas.microsoft.com/office/word/2010/wordml" xmlns:w15="http://schemas.microsoft.com/office/word/2012/wordml" xmlns:w16cex="http://schemas.microsoft.com/office/word/2018/wordml/cex" xmlns:w16cid="http://schemas.microsoft.com/office/word/2016/wordml/cid" xmlns:w16="http://schemas.microsoft.com/office/word/2018/wordml" xmlns:w16se="http://schemas.microsoft.com/office/word/2015/wordml/symex" mc:Ignorable="w14 w15 w16se w16cid w16 w16cex">
+<w:styles xmlns:mc="http://schemas.openxmlformats.org/markup-compatibility/2006" xmlns:r="http://schemas.openxmlformats.org/officeDocument/2006/relationships" xmlns:w="http://schemas.openxmlformats.org/wordprocessingml/2006/main" xmlns:w14="http://schemas.microsoft.com/office/word/2010/wordml" xmlns:w15="http://schemas.microsoft.com/office/word/2012/wordml" xmlns:w16cid="http://schemas.microsoft.com/office/word/2016/wordml/cid" xmlns:w16se="http://schemas.microsoft.com/office/word/2015/wordml/symex" mc:Ignorable="w14 w15 w16se w16cid">
   <w:docDefaults>
     <w:rPrDefault>
       <w:rPr>
@@ -10769,7 +11092,7 @@
 </file>
 
 <file path=customXml/itemProps1.xml><?xml version="1.0" encoding="utf-8"?>
-<ds:datastoreItem xmlns:ds="http://schemas.openxmlformats.org/officeDocument/2006/customXml" ds:itemID="{C70C6242-1E9A-F34D-956E-A2BC5F6926CA}">
+<ds:datastoreItem xmlns:ds="http://schemas.openxmlformats.org/officeDocument/2006/customXml" ds:itemID="{30C37729-2EAB-4D73-95B6-52DE3BF603CF}">
   <ds:schemaRefs>
     <ds:schemaRef ds:uri="http://schemas.openxmlformats.org/officeDocument/2006/bibliography"/>
   </ds:schemaRefs>

</xml_diff>

<commit_message>
minor changed (3.Ket Luan)
</commit_message>
<xml_diff>
--- a/Web Development Report.docx
+++ b/Web Development Report.docx
@@ -2317,13 +2317,7 @@
       </w:del>
       <w:ins w:id="14" w:author="Duong Tien" w:date="2020-07-27T23:04:00Z">
         <w:r>
-          <w:t>h</w:t>
-        </w:r>
-        <w:r>
-          <w:t>à</w:t>
-        </w:r>
-        <w:r>
-          <w:t xml:space="preserve">ng </w:t>
+          <w:t xml:space="preserve">hàng </w:t>
         </w:r>
       </w:ins>
       <w:r>
@@ -4600,21 +4594,19 @@
           <w:t xml:space="preserve"> </w:t>
         </w:r>
       </w:ins>
-      <w:bookmarkStart w:id="43" w:name="_GoBack"/>
+      <w:r>
+        <w:t>(Laptop, Điện thoại).</w:t>
+      </w:r>
+    </w:p>
+    <w:p>
+      <w:pPr>
+        <w:pStyle w:val="Heading3"/>
+      </w:pPr>
+      <w:bookmarkStart w:id="43" w:name="_Toc46673403"/>
+      <w:r>
+        <w:t>Về quản trị:</w:t>
+      </w:r>
       <w:bookmarkEnd w:id="43"/>
-      <w:r>
-        <w:t>(Laptop, Điện thoại).</w:t>
-      </w:r>
-    </w:p>
-    <w:p>
-      <w:pPr>
-        <w:pStyle w:val="Heading3"/>
-      </w:pPr>
-      <w:bookmarkStart w:id="44" w:name="_Toc46673403"/>
-      <w:r>
-        <w:t>Về quản trị:</w:t>
-      </w:r>
-      <w:bookmarkEnd w:id="44"/>
     </w:p>
     <w:p>
       <w:r>
@@ -4661,29 +4653,41 @@
       <w:pPr>
         <w:pStyle w:val="Heading2"/>
       </w:pPr>
-      <w:bookmarkStart w:id="45" w:name="_Toc46673404"/>
+      <w:bookmarkStart w:id="44" w:name="_Toc46673404"/>
       <w:r>
         <w:t>Những điểm chưa làm được:</w:t>
       </w:r>
+      <w:bookmarkEnd w:id="44"/>
+    </w:p>
+    <w:p>
+      <w:r>
+        <w:t>Chưa thực hiện được việc khách hàng đặt mua sản phẩm sẽ xuất ra hoá đơn, đơn đặt hàng và gửi về hệ thống quản trị người dùng để admin quả</w:t>
+      </w:r>
+      <w:r>
+        <w:t>n lí, cũng như chưa thống kê được doanh thu.</w:t>
+      </w:r>
+      <w:bookmarkStart w:id="45" w:name="_GoBack"/>
       <w:bookmarkEnd w:id="45"/>
     </w:p>
     <w:p>
-      <w:r>
-        <w:t>Chưa thực hiện được việc khách hàng đặt mua sản phẩm sẽ xuất ra hoá đơn, đơn đặt hàng và gửi về hệ thống quản trị người dùng để admin quả</w:t>
-      </w:r>
-      <w:r>
-        <w:t>n lí, cũng như chưa thống kê được doanh thu.</w:t>
-      </w:r>
-    </w:p>
-    <w:p>
       <w:pPr>
         <w:pStyle w:val="Heading2"/>
       </w:pPr>
       <w:bookmarkStart w:id="46" w:name="_Toc46673405"/>
-      <w:r>
-        <w:t>Lời kết</w:t>
+      <w:del w:id="47" w:author="Duong Tien" w:date="2020-07-27T23:13:00Z">
+        <w:r>
+          <w:delText xml:space="preserve">Lời </w:delText>
+        </w:r>
+      </w:del>
+      <w:r>
+        <w:t>kết</w:t>
       </w:r>
       <w:bookmarkEnd w:id="46"/>
+      <w:ins w:id="48" w:author="Duong Tien" w:date="2020-07-27T23:13:00Z">
+        <w:r>
+          <w:t xml:space="preserve"> Luận</w:t>
+        </w:r>
+      </w:ins>
     </w:p>
     <w:p>
       <w:r>
@@ -11092,7 +11096,7 @@
 </file>
 
 <file path=customXml/itemProps1.xml><?xml version="1.0" encoding="utf-8"?>
-<ds:datastoreItem xmlns:ds="http://schemas.openxmlformats.org/officeDocument/2006/customXml" ds:itemID="{30C37729-2EAB-4D73-95B6-52DE3BF603CF}">
+<ds:datastoreItem xmlns:ds="http://schemas.openxmlformats.org/officeDocument/2006/customXml" ds:itemID="{A2C83CA9-E5B7-4172-BE18-54AA49A3009F}">
   <ds:schemaRefs>
     <ds:schemaRef ds:uri="http://schemas.openxmlformats.org/officeDocument/2006/bibliography"/>
   </ds:schemaRefs>

</xml_diff>

<commit_message>
updated host link and some images
</commit_message>
<xml_diff>
--- a/Web Development Report.docx
+++ b/Web Development Report.docx
@@ -1628,7 +1628,7 @@
                 <w:noProof/>
                 <w:webHidden/>
               </w:rPr>
-              <w:t>18</w:t>
+              <w:t>19</w:t>
             </w:r>
             <w:r>
               <w:rPr>
@@ -1700,7 +1700,7 @@
                 <w:noProof/>
                 <w:webHidden/>
               </w:rPr>
-              <w:t>18</w:t>
+              <w:t>19</w:t>
             </w:r>
             <w:r>
               <w:rPr>
@@ -1770,7 +1770,7 @@
                 <w:noProof/>
                 <w:webHidden/>
               </w:rPr>
-              <w:t>18</w:t>
+              <w:t>19</w:t>
             </w:r>
             <w:r>
               <w:rPr>
@@ -1840,7 +1840,7 @@
                 <w:noProof/>
                 <w:webHidden/>
               </w:rPr>
-              <w:t>18</w:t>
+              <w:t>19</w:t>
             </w:r>
             <w:r>
               <w:rPr>
@@ -1912,7 +1912,7 @@
                 <w:noProof/>
                 <w:webHidden/>
               </w:rPr>
-              <w:t>18</w:t>
+              <w:t>19</w:t>
             </w:r>
             <w:r>
               <w:rPr>
@@ -1943,7 +1943,21 @@
                 <w:rStyle w:val="Hyperlink"/>
                 <w:noProof/>
               </w:rPr>
-              <w:t>3. kết Luận</w:t>
+              <w:t xml:space="preserve">3. </w:t>
+            </w:r>
+            <w:r>
+              <w:rPr>
+                <w:rStyle w:val="Hyperlink"/>
+                <w:noProof/>
+              </w:rPr>
+              <w:t>K</w:t>
+            </w:r>
+            <w:r>
+              <w:rPr>
+                <w:rStyle w:val="Hyperlink"/>
+                <w:noProof/>
+              </w:rPr>
+              <w:t>ết Luận</w:t>
             </w:r>
             <w:r>
               <w:rPr>
@@ -1984,7 +1998,7 @@
                 <w:noProof/>
                 <w:webHidden/>
               </w:rPr>
-              <w:t>18</w:t>
+              <w:t>19</w:t>
             </w:r>
             <w:r>
               <w:rPr>
@@ -2150,7 +2164,19 @@
           <w:rPr>
             <w:rStyle w:val="Hyperlink"/>
           </w:rPr>
-          <w:t>https://tinhnx.000webhostapp.com/</w:t>
+          <w:t>https://420group.000webhost</w:t>
+        </w:r>
+        <w:r>
+          <w:rPr>
+            <w:rStyle w:val="Hyperlink"/>
+          </w:rPr>
+          <w:t>a</w:t>
+        </w:r>
+        <w:r>
+          <w:rPr>
+            <w:rStyle w:val="Hyperlink"/>
+          </w:rPr>
+          <w:t>pp.com/</w:t>
         </w:r>
       </w:hyperlink>
     </w:p>
@@ -2547,10 +2573,7 @@
         <w:jc w:val="left"/>
       </w:pPr>
       <w:r>
-        <w:t>Hostapp.</w:t>
-      </w:r>
-      <w:r>
-        <w:t>com</w:t>
+        <w:t>000webhost.com</w:t>
       </w:r>
     </w:p>
     <w:p>
@@ -2583,21 +2606,29 @@
       <w:bookmarkStart w:id="17" w:name="_Toc46846832"/>
       <w:r>
         <w:rPr>
+          <w:lang w:val="en-AU"/>
+        </w:rPr>
+        <w:t>Về giao diện người dùng:</w:t>
+      </w:r>
+      <w:bookmarkEnd w:id="17"/>
+    </w:p>
+    <w:p>
+      <w:pPr>
+        <w:pStyle w:val="Photo"/>
+        <w:rPr>
+          <w:lang w:val="en-AU"/>
+        </w:rPr>
+      </w:pPr>
+      <w:r>
+        <w:rPr>
           <w:noProof/>
+          <w:lang w:val="en-AU"/>
         </w:rPr>
         <w:drawing>
-          <wp:anchor distT="0" distB="0" distL="114300" distR="114300" simplePos="0" relativeHeight="251660288" behindDoc="0" locked="0" layoutInCell="1" allowOverlap="1" wp14:anchorId="1FB322F3" wp14:editId="3D2DAD63">
-            <wp:simplePos x="0" y="0"/>
-            <wp:positionH relativeFrom="margin">
-              <wp:posOffset>57150</wp:posOffset>
-            </wp:positionH>
-            <wp:positionV relativeFrom="margin">
-              <wp:posOffset>1810385</wp:posOffset>
-            </wp:positionV>
-            <wp:extent cx="5469890" cy="2816225"/>
-            <wp:effectExtent l="0" t="0" r="0" b="3175"/>
-            <wp:wrapSquare wrapText="bothSides"/>
-            <wp:docPr id="2" name="Picture 2"/>
+          <wp:inline distT="0" distB="0" distL="0" distR="0" wp14:anchorId="3C2F8384" wp14:editId="12FD2496">
+            <wp:extent cx="5486400" cy="5868035"/>
+            <wp:effectExtent l="0" t="0" r="0" b="0"/>
+            <wp:docPr id="26" name="Picture 26" descr="A screenshot of a computer&#10;&#10;Description automatically generated"/>
             <wp:cNvGraphicFramePr>
               <a:graphicFrameLocks xmlns:a="http://schemas.openxmlformats.org/drawingml/2006/main" noChangeAspect="1"/>
             </wp:cNvGraphicFramePr>
@@ -2605,10 +2636,8 @@
               <a:graphicData uri="http://schemas.openxmlformats.org/drawingml/2006/picture">
                 <pic:pic xmlns:pic="http://schemas.openxmlformats.org/drawingml/2006/picture">
                   <pic:nvPicPr>
-                    <pic:cNvPr id="0" name="Picture 1" descr="WebImage/Home.PNG"/>
-                    <pic:cNvPicPr>
-                      <a:picLocks noChangeAspect="1" noChangeArrowheads="1"/>
-                    </pic:cNvPicPr>
+                    <pic:cNvPr id="26" name="screencapture-420group-000webhostapp-2020-07-29-16_24_48.png"/>
+                    <pic:cNvPicPr/>
                   </pic:nvPicPr>
                   <pic:blipFill>
                     <a:blip r:embed="rId17" cstate="print">
@@ -2622,89 +2651,14 @@
                       <a:fillRect/>
                     </a:stretch>
                   </pic:blipFill>
-                  <pic:spPr bwMode="auto">
+                  <pic:spPr>
                     <a:xfrm>
                       <a:off x="0" y="0"/>
-                      <a:ext cx="5469890" cy="2816225"/>
+                      <a:ext cx="5486400" cy="5868035"/>
                     </a:xfrm>
                     <a:prstGeom prst="rect">
                       <a:avLst/>
                     </a:prstGeom>
-                    <a:noFill/>
-                    <a:ln>
-                      <a:noFill/>
-                    </a:ln>
-                  </pic:spPr>
-                </pic:pic>
-              </a:graphicData>
-            </a:graphic>
-            <wp14:sizeRelH relativeFrom="margin">
-              <wp14:pctWidth>0</wp14:pctWidth>
-            </wp14:sizeRelH>
-          </wp:anchor>
-        </w:drawing>
-      </w:r>
-      <w:r>
-        <w:rPr>
-          <w:lang w:val="en-AU"/>
-        </w:rPr>
-        <w:t>Về giao diện người dùng:</w:t>
-      </w:r>
-      <w:bookmarkEnd w:id="17"/>
-    </w:p>
-    <w:p>
-      <w:pPr>
-        <w:pStyle w:val="Photo"/>
-        <w:rPr>
-          <w:lang w:val="en-AU"/>
-        </w:rPr>
-      </w:pPr>
-      <w:r>
-        <w:rPr>
-          <w:noProof/>
-        </w:rPr>
-        <w:drawing>
-          <wp:inline distT="0" distB="0" distL="0" distR="0" wp14:anchorId="3E16C27D" wp14:editId="38C9DF28">
-            <wp:extent cx="5409398" cy="2047942"/>
-            <wp:effectExtent l="0" t="0" r="1270" b="0"/>
-            <wp:docPr id="3" name="Picture 3"/>
-            <wp:cNvGraphicFramePr>
-              <a:graphicFrameLocks xmlns:a="http://schemas.openxmlformats.org/drawingml/2006/main" noChangeAspect="1"/>
-            </wp:cNvGraphicFramePr>
-            <a:graphic xmlns:a="http://schemas.openxmlformats.org/drawingml/2006/main">
-              <a:graphicData uri="http://schemas.openxmlformats.org/drawingml/2006/picture">
-                <pic:pic xmlns:pic="http://schemas.openxmlformats.org/drawingml/2006/picture">
-                  <pic:nvPicPr>
-                    <pic:cNvPr id="3" name="Home2.PNG"/>
-                    <pic:cNvPicPr/>
-                  </pic:nvPicPr>
-                  <pic:blipFill rotWithShape="1">
-                    <a:blip r:embed="rId18" cstate="print">
-                      <a:extLst>
-                        <a:ext uri="{28A0092B-C50C-407E-A947-70E740481C1C}">
-                          <a14:useLocalDpi xmlns:a14="http://schemas.microsoft.com/office/drawing/2010/main" val="0"/>
-                        </a:ext>
-                      </a:extLst>
-                    </a:blip>
-                    <a:srcRect l="-878" t="21743" r="2282" b="-9026"/>
-                    <a:stretch/>
-                  </pic:blipFill>
-                  <pic:spPr bwMode="auto">
-                    <a:xfrm>
-                      <a:off x="0" y="0"/>
-                      <a:ext cx="5409398" cy="2047942"/>
-                    </a:xfrm>
-                    <a:prstGeom prst="rect">
-                      <a:avLst/>
-                    </a:prstGeom>
-                    <a:ln>
-                      <a:noFill/>
-                    </a:ln>
-                    <a:extLst>
-                      <a:ext uri="{53640926-AAD7-44D8-BBD7-CCE9431645EC}">
-                        <a14:shadowObscured xmlns:a14="http://schemas.microsoft.com/office/drawing/2010/main"/>
-                      </a:ext>
-                    </a:extLst>
                   </pic:spPr>
                 </pic:pic>
               </a:graphicData>
@@ -2737,6 +2691,7 @@
         <w:rPr>
           <w:lang w:val="vi-VN"/>
         </w:rPr>
+        <w:lastRenderedPageBreak/>
         <w:t xml:space="preserve">Khi vào được màn hình chính, để đăng nhập ta cần click vào icon </w:t>
       </w:r>
       <w:r>
@@ -2757,7 +2712,6 @@
         <w:rPr>
           <w:noProof/>
         </w:rPr>
-        <w:lastRenderedPageBreak/>
         <w:drawing>
           <wp:inline distT="0" distB="0" distL="0" distR="0" wp14:anchorId="532A6738" wp14:editId="7D6A179C">
             <wp:extent cx="3188240" cy="2219960"/>
@@ -2776,7 +2730,7 @@
                     </pic:cNvPicPr>
                   </pic:nvPicPr>
                   <pic:blipFill>
-                    <a:blip r:embed="rId19">
+                    <a:blip r:embed="rId18">
                       <a:extLst>
                         <a:ext uri="{28A0092B-C50C-407E-A947-70E740481C1C}">
                           <a14:useLocalDpi xmlns:a14="http://schemas.microsoft.com/office/drawing/2010/main" val="0"/>
@@ -2868,7 +2822,7 @@
                     </pic:cNvPicPr>
                   </pic:nvPicPr>
                   <pic:blipFill>
-                    <a:blip r:embed="rId20">
+                    <a:blip r:embed="rId19">
                       <a:extLst>
                         <a:ext uri="{28A0092B-C50C-407E-A947-70E740481C1C}">
                           <a14:useLocalDpi xmlns:a14="http://schemas.microsoft.com/office/drawing/2010/main" val="0"/>
@@ -2908,12 +2862,6 @@
       <w:r>
         <w:t>Trang đăng ký tài khoản</w:t>
       </w:r>
-    </w:p>
-    <w:p>
-      <w:pPr>
-        <w:spacing w:line="264" w:lineRule="auto"/>
-        <w:jc w:val="left"/>
-      </w:pPr>
       <w:r>
         <w:br w:type="page"/>
       </w:r>
@@ -2950,7 +2898,7 @@
                     </pic:cNvPicPr>
                   </pic:nvPicPr>
                   <pic:blipFill>
-                    <a:blip r:embed="rId21" cstate="print">
+                    <a:blip r:embed="rId20" cstate="print">
                       <a:extLst>
                         <a:ext uri="{28A0092B-C50C-407E-A947-70E740481C1C}">
                           <a14:useLocalDpi xmlns:a14="http://schemas.microsoft.com/office/drawing/2010/main" val="0"/>
@@ -3017,7 +2965,7 @@
                     </pic:cNvPicPr>
                   </pic:nvPicPr>
                   <pic:blipFill>
-                    <a:blip r:embed="rId22" cstate="print">
+                    <a:blip r:embed="rId21" cstate="print">
                       <a:extLst>
                         <a:ext uri="{28A0092B-C50C-407E-A947-70E740481C1C}">
                           <a14:useLocalDpi xmlns:a14="http://schemas.microsoft.com/office/drawing/2010/main" val="0"/>
@@ -3091,7 +3039,7 @@
                     </pic:cNvPicPr>
                   </pic:nvPicPr>
                   <pic:blipFill>
-                    <a:blip r:embed="rId23">
+                    <a:blip r:embed="rId22">
                       <a:extLst>
                         <a:ext uri="{28A0092B-C50C-407E-A947-70E740481C1C}">
                           <a14:useLocalDpi xmlns:a14="http://schemas.microsoft.com/office/drawing/2010/main" val="0"/>
@@ -3194,7 +3142,7 @@
                     </pic:cNvPicPr>
                   </pic:nvPicPr>
                   <pic:blipFill>
-                    <a:blip r:embed="rId24">
+                    <a:blip r:embed="rId23">
                       <a:extLst>
                         <a:ext uri="{28A0092B-C50C-407E-A947-70E740481C1C}">
                           <a14:useLocalDpi xmlns:a14="http://schemas.microsoft.com/office/drawing/2010/main" val="0"/>
@@ -3247,7 +3195,7 @@
                     </pic:cNvPicPr>
                   </pic:nvPicPr>
                   <pic:blipFill>
-                    <a:blip r:embed="rId25" cstate="print">
+                    <a:blip r:embed="rId24" cstate="print">
                       <a:extLst>
                         <a:ext uri="{28A0092B-C50C-407E-A947-70E740481C1C}">
                           <a14:useLocalDpi xmlns:a14="http://schemas.microsoft.com/office/drawing/2010/main" val="0"/>
@@ -3316,7 +3264,7 @@
                     </pic:cNvPicPr>
                   </pic:nvPicPr>
                   <pic:blipFill>
-                    <a:blip r:embed="rId26" cstate="print">
+                    <a:blip r:embed="rId25" cstate="print">
                       <a:extLst>
                         <a:ext uri="{28A0092B-C50C-407E-A947-70E740481C1C}">
                           <a14:useLocalDpi xmlns:a14="http://schemas.microsoft.com/office/drawing/2010/main" val="0"/>
@@ -3399,7 +3347,7 @@
                     </pic:cNvPicPr>
                   </pic:nvPicPr>
                   <pic:blipFill>
-                    <a:blip r:embed="rId27">
+                    <a:blip r:embed="rId26">
                       <a:extLst>
                         <a:ext uri="{28A0092B-C50C-407E-A947-70E740481C1C}">
                           <a14:useLocalDpi xmlns:a14="http://schemas.microsoft.com/office/drawing/2010/main" val="0"/>
@@ -3490,7 +3438,7 @@
                     </pic:cNvPicPr>
                   </pic:nvPicPr>
                   <pic:blipFill>
-                    <a:blip r:embed="rId28">
+                    <a:blip r:embed="rId27">
                       <a:extLst>
                         <a:ext uri="{28A0092B-C50C-407E-A947-70E740481C1C}">
                           <a14:useLocalDpi xmlns:a14="http://schemas.microsoft.com/office/drawing/2010/main" val="0"/>
@@ -3567,7 +3515,7 @@
                     </pic:cNvPicPr>
                   </pic:nvPicPr>
                   <pic:blipFill>
-                    <a:blip r:embed="rId29">
+                    <a:blip r:embed="rId28">
                       <a:extLst>
                         <a:ext uri="{28A0092B-C50C-407E-A947-70E740481C1C}">
                           <a14:useLocalDpi xmlns:a14="http://schemas.microsoft.com/office/drawing/2010/main" val="0"/>
@@ -3604,7 +3552,13 @@
         <w:spacing w:line="264" w:lineRule="auto"/>
       </w:pPr>
       <w:r>
-        <w:t>Nếu bạn lỡ thực hiện thao tác trên và không còn ý định mua sản phẩm, nãy click vào icon sọt rác màu đỏ bên phải để xoá khỏi giỏ hàng. Và giỏ hàng sẽ trờ nên trống như trước.</w:t>
+        <w:t>Nếu bạn lỡ thực hiện thao tác trên và không còn ý định mua sản phẩm, nãy click vào icon sọt rác màu đỏ bên phải để xoá khỏi giỏ hàng. Và giỏ hàng sẽ t</w:t>
+      </w:r>
+      <w:r>
+        <w:t>rở</w:t>
+      </w:r>
+      <w:r>
+        <w:t xml:space="preserve"> nên trống như trước.</w:t>
       </w:r>
     </w:p>
     <w:p>
@@ -3634,7 +3588,7 @@
                     </pic:cNvPicPr>
                   </pic:nvPicPr>
                   <pic:blipFill>
-                    <a:blip r:embed="rId30">
+                    <a:blip r:embed="rId29">
                       <a:extLst>
                         <a:ext uri="{28A0092B-C50C-407E-A947-70E740481C1C}">
                           <a14:useLocalDpi xmlns:a14="http://schemas.microsoft.com/office/drawing/2010/main" val="0"/>
@@ -3750,7 +3704,7 @@
                     <pic:cNvPicPr/>
                   </pic:nvPicPr>
                   <pic:blipFill>
-                    <a:blip r:embed="rId31">
+                    <a:blip r:embed="rId30">
                       <a:extLst>
                         <a:ext uri="{28A0092B-C50C-407E-A947-70E740481C1C}">
                           <a14:useLocalDpi xmlns:a14="http://schemas.microsoft.com/office/drawing/2010/main" val="0"/>
@@ -3799,12 +3753,12 @@
       <w:r>
         <w:t xml:space="preserve">Để đăng nhập vào trang quản trị admin, ta cần vào đường link </w:t>
       </w:r>
-      <w:hyperlink r:id="rId32" w:history="1">
+      <w:hyperlink r:id="rId31" w:history="1">
         <w:r>
           <w:rPr>
             <w:rStyle w:val="Hyperlink"/>
           </w:rPr>
-          <w:t>http://localhost/Nhom420/Admin/</w:t>
+          <w:t>https://420group.000webhostapp.com/Admin</w:t>
         </w:r>
       </w:hyperlink>
     </w:p>
@@ -3834,7 +3788,7 @@
                     </pic:cNvPicPr>
                   </pic:nvPicPr>
                   <pic:blipFill>
-                    <a:blip r:embed="rId33">
+                    <a:blip r:embed="rId32">
                       <a:extLst>
                         <a:ext uri="{28A0092B-C50C-407E-A947-70E740481C1C}">
                           <a14:useLocalDpi xmlns:a14="http://schemas.microsoft.com/office/drawing/2010/main" val="0"/>
@@ -3923,7 +3877,7 @@
                     </pic:cNvPicPr>
                   </pic:nvPicPr>
                   <pic:blipFill>
-                    <a:blip r:embed="rId34" cstate="print">
+                    <a:blip r:embed="rId33" cstate="print">
                       <a:extLst>
                         <a:ext uri="{28A0092B-C50C-407E-A947-70E740481C1C}">
                           <a14:useLocalDpi xmlns:a14="http://schemas.microsoft.com/office/drawing/2010/main" val="0"/>
@@ -3991,7 +3945,7 @@
                     </pic:cNvPicPr>
                   </pic:nvPicPr>
                   <pic:blipFill>
-                    <a:blip r:embed="rId35" cstate="print">
+                    <a:blip r:embed="rId34" cstate="print">
                       <a:extLst>
                         <a:ext uri="{28A0092B-C50C-407E-A947-70E740481C1C}">
                           <a14:useLocalDpi xmlns:a14="http://schemas.microsoft.com/office/drawing/2010/main" val="0"/>
@@ -4060,7 +4014,7 @@
                     </pic:cNvPicPr>
                   </pic:nvPicPr>
                   <pic:blipFill>
-                    <a:blip r:embed="rId36" cstate="print">
+                    <a:blip r:embed="rId35" cstate="print">
                       <a:extLst>
                         <a:ext uri="{28A0092B-C50C-407E-A947-70E740481C1C}">
                           <a14:useLocalDpi xmlns:a14="http://schemas.microsoft.com/office/drawing/2010/main" val="0"/>
@@ -4146,7 +4100,7 @@
                     </pic:cNvPicPr>
                   </pic:nvPicPr>
                   <pic:blipFill>
-                    <a:blip r:embed="rId37">
+                    <a:blip r:embed="rId36">
                       <a:extLst>
                         <a:ext uri="{28A0092B-C50C-407E-A947-70E740481C1C}">
                           <a14:useLocalDpi xmlns:a14="http://schemas.microsoft.com/office/drawing/2010/main" val="0"/>
@@ -4245,7 +4199,7 @@
                     </pic:cNvPicPr>
                   </pic:nvPicPr>
                   <pic:blipFill>
-                    <a:blip r:embed="rId38">
+                    <a:blip r:embed="rId37">
                       <a:extLst>
                         <a:ext uri="{28A0092B-C50C-407E-A947-70E740481C1C}">
                           <a14:useLocalDpi xmlns:a14="http://schemas.microsoft.com/office/drawing/2010/main" val="0"/>
@@ -4316,10 +4270,10 @@
           <w:noProof/>
         </w:rPr>
         <w:drawing>
-          <wp:inline distT="0" distB="0" distL="0" distR="0" wp14:anchorId="450DCFFF" wp14:editId="30C7EAB7">
-            <wp:extent cx="5486400" cy="2806700"/>
-            <wp:effectExtent l="0" t="0" r="0" b="12700"/>
-            <wp:docPr id="23" name="Picture 23" descr="WebImage/Admin/Edit.PNG"/>
+          <wp:inline distT="0" distB="0" distL="0" distR="0" wp14:anchorId="0F60B3D4" wp14:editId="08FEC8CD">
+            <wp:extent cx="5486400" cy="3795395"/>
+            <wp:effectExtent l="0" t="0" r="0" b="0"/>
+            <wp:docPr id="27" name="Picture 27" descr="A screenshot of a social media post&#10;&#10;Description automatically generated"/>
             <wp:cNvGraphicFramePr>
               <a:graphicFrameLocks xmlns:a="http://schemas.openxmlformats.org/drawingml/2006/main" noChangeAspect="1"/>
             </wp:cNvGraphicFramePr>
@@ -4327,10 +4281,88 @@
               <a:graphicData uri="http://schemas.openxmlformats.org/drawingml/2006/picture">
                 <pic:pic xmlns:pic="http://schemas.openxmlformats.org/drawingml/2006/picture">
                   <pic:nvPicPr>
-                    <pic:cNvPr id="0" name="Picture 4" descr="WebImage/Admin/Edit.PNG"/>
-                    <pic:cNvPicPr>
-                      <a:picLocks noChangeAspect="1" noChangeArrowheads="1"/>
-                    </pic:cNvPicPr>
+                    <pic:cNvPr id="27" name="screencapture-420group-000webhostapp-Admin-EditProduct-2-2020-07-29-16_32_07.png"/>
+                    <pic:cNvPicPr/>
+                  </pic:nvPicPr>
+                  <pic:blipFill>
+                    <a:blip r:embed="rId38" cstate="print">
+                      <a:extLst>
+                        <a:ext uri="{28A0092B-C50C-407E-A947-70E740481C1C}">
+                          <a14:useLocalDpi xmlns:a14="http://schemas.microsoft.com/office/drawing/2010/main" val="0"/>
+                        </a:ext>
+                      </a:extLst>
+                    </a:blip>
+                    <a:stretch>
+                      <a:fillRect/>
+                    </a:stretch>
+                  </pic:blipFill>
+                  <pic:spPr>
+                    <a:xfrm>
+                      <a:off x="0" y="0"/>
+                      <a:ext cx="5486400" cy="3795395"/>
+                    </a:xfrm>
+                    <a:prstGeom prst="rect">
+                      <a:avLst/>
+                    </a:prstGeom>
+                  </pic:spPr>
+                </pic:pic>
+              </a:graphicData>
+            </a:graphic>
+          </wp:inline>
+        </w:drawing>
+      </w:r>
+    </w:p>
+    <w:p>
+      <w:pPr>
+        <w:spacing w:line="264" w:lineRule="auto"/>
+        <w:jc w:val="center"/>
+      </w:pPr>
+      <w:r>
+        <w:t>Sửa sản phẩm</w:t>
+      </w:r>
+    </w:p>
+    <w:p>
+      <w:pPr>
+        <w:pStyle w:val="Heading4"/>
+      </w:pPr>
+      <w:r>
+        <w:lastRenderedPageBreak/>
+        <w:t>Xoá</w:t>
+      </w:r>
+    </w:p>
+    <w:p>
+      <w:pPr>
+        <w:spacing w:line="264" w:lineRule="auto"/>
+      </w:pPr>
+      <w:r>
+        <w:t>Hoặc nếu bạn không muốn bán mặt hàng ấy nữa, click Icon “remove”</w:t>
+      </w:r>
+      <w:r>
+        <w:t>.</w:t>
+      </w:r>
+    </w:p>
+    <w:p>
+      <w:pPr>
+        <w:spacing w:line="264" w:lineRule="auto"/>
+      </w:pPr>
+      <w:r>
+        <w:rPr>
+          <w:noProof/>
+        </w:rPr>
+        <w:drawing>
+          <wp:inline distT="0" distB="0" distL="0" distR="0" wp14:anchorId="38BB71A3" wp14:editId="7C799B1B">
+            <wp:extent cx="5486400" cy="3317240"/>
+            <wp:effectExtent l="0" t="0" r="0" b="0"/>
+            <wp:docPr id="28" name="Picture 28" descr="A screenshot of a social media post&#10;&#10;Description automatically generated"/>
+            <wp:cNvGraphicFramePr>
+              <a:graphicFrameLocks xmlns:a="http://schemas.openxmlformats.org/drawingml/2006/main" noChangeAspect="1"/>
+            </wp:cNvGraphicFramePr>
+            <a:graphic xmlns:a="http://schemas.openxmlformats.org/drawingml/2006/main">
+              <a:graphicData uri="http://schemas.openxmlformats.org/drawingml/2006/picture">
+                <pic:pic xmlns:pic="http://schemas.openxmlformats.org/drawingml/2006/picture">
+                  <pic:nvPicPr>
+                    <pic:cNvPr id="28" name="screencapture-420group-000webhostapp-Admin-Product-2020-07-29-16_34_56.png"/>
+                    <pic:cNvPicPr/>
                   </pic:nvPicPr>
                   <pic:blipFill>
                     <a:blip r:embed="rId39" cstate="print">
@@ -4340,57 +4372,24 @@
                         </a:ext>
                       </a:extLst>
                     </a:blip>
-                    <a:srcRect/>
                     <a:stretch>
                       <a:fillRect/>
                     </a:stretch>
                   </pic:blipFill>
-                  <pic:spPr bwMode="auto">
+                  <pic:spPr>
                     <a:xfrm>
                       <a:off x="0" y="0"/>
-                      <a:ext cx="5486400" cy="2806700"/>
+                      <a:ext cx="5486400" cy="3317240"/>
                     </a:xfrm>
                     <a:prstGeom prst="rect">
                       <a:avLst/>
                     </a:prstGeom>
-                    <a:noFill/>
-                    <a:ln>
-                      <a:noFill/>
-                    </a:ln>
                   </pic:spPr>
                 </pic:pic>
               </a:graphicData>
             </a:graphic>
           </wp:inline>
         </w:drawing>
-      </w:r>
-    </w:p>
-    <w:p>
-      <w:pPr>
-        <w:spacing w:line="264" w:lineRule="auto"/>
-        <w:jc w:val="center"/>
-      </w:pPr>
-      <w:r>
-        <w:t>Sửa sản phẩm</w:t>
-      </w:r>
-    </w:p>
-    <w:p>
-      <w:pPr>
-        <w:pStyle w:val="Heading4"/>
-      </w:pPr>
-      <w:r>
-        <w:t>Xoá</w:t>
-      </w:r>
-    </w:p>
-    <w:p>
-      <w:pPr>
-        <w:spacing w:line="264" w:lineRule="auto"/>
-      </w:pPr>
-      <w:r>
-        <w:t>Hoặc nếu bạn không muốn bán mặt hàng ấy nữa, click Icon “remove”</w:t>
-      </w:r>
-      <w:r>
-        <w:t>.</w:t>
       </w:r>
       <w:r>
         <w:br w:type="page"/>

</xml_diff>